<commit_message>
Part of it finished
</commit_message>
<xml_diff>
--- a/Affirmation.docx
+++ b/Affirmation.docx
@@ -133,35 +133,619 @@
           <w:rFonts w:ascii="Verdana" w:hAnsi="Verdana"/>
           <w:sz w:val="24"/>
         </w:rPr>
-        <w:t>, both in Cuba and the United States, this round should be asse</w:t>
+        <w:t>, both in Cuba and the United States, this round should be assessed by the means of Utilitarianism.</w:t>
+      </w:r>
+      <w:r>
+        <w:rPr>
+          <w:rFonts w:ascii="Verdana" w:hAnsi="Verdana"/>
+          <w:sz w:val="24"/>
+        </w:rPr>
+        <w:t xml:space="preserve"> In order for the negation to win this debate they must be able to prove t</w:t>
+      </w:r>
+      <w:r>
+        <w:rPr>
+          <w:rFonts w:ascii="Verdana" w:hAnsi="Verdana"/>
+          <w:sz w:val="24"/>
+        </w:rPr>
+        <w:t>hat by lifting the embargo, the</w:t>
+      </w:r>
+      <w:r>
+        <w:rPr>
+          <w:rFonts w:ascii="Verdana" w:hAnsi="Verdana"/>
+          <w:sz w:val="24"/>
+        </w:rPr>
+        <w:t xml:space="preserve"> </w:t>
+      </w:r>
+      <w:r>
+        <w:rPr>
+          <w:rFonts w:ascii="Verdana" w:hAnsi="Verdana"/>
+          <w:sz w:val="24"/>
+        </w:rPr>
+        <w:t xml:space="preserve">majority of </w:t>
+      </w:r>
+      <w:r>
+        <w:rPr>
+          <w:rFonts w:ascii="Verdana" w:hAnsi="Verdana"/>
+          <w:sz w:val="24"/>
+        </w:rPr>
+        <w:t xml:space="preserve">citizens of both countries will be benefited. </w:t>
+      </w:r>
+    </w:p>
+    <w:p>
+      <w:pPr>
+        <w:rPr>
+          <w:rFonts w:ascii="Verdana" w:hAnsi="Verdana"/>
+          <w:sz w:val="24"/>
+        </w:rPr>
+      </w:pPr>
+    </w:p>
+    <w:p>
+      <w:pPr>
+        <w:rPr>
+          <w:rFonts w:ascii="Verdana" w:hAnsi="Verdana"/>
+          <w:sz w:val="24"/>
+        </w:rPr>
+      </w:pPr>
+      <w:r>
+        <w:rPr>
+          <w:rFonts w:ascii="Verdana" w:hAnsi="Verdana"/>
+          <w:sz w:val="24"/>
+        </w:rPr>
+        <w:t>List of Possible Contentions</w:t>
+      </w:r>
+    </w:p>
+    <w:p>
+      <w:pPr>
+        <w:rPr>
+          <w:rFonts w:ascii="Verdana" w:hAnsi="Verdana"/>
+          <w:sz w:val="24"/>
+        </w:rPr>
+      </w:pPr>
+    </w:p>
+    <w:p>
+      <w:pPr>
+        <w:rPr>
+          <w:rFonts w:ascii="Verdana" w:hAnsi="Verdana"/>
+          <w:sz w:val="24"/>
+        </w:rPr>
+      </w:pPr>
+      <w:r>
+        <w:rPr>
+          <w:rFonts w:ascii="Verdana" w:hAnsi="Verdana"/>
+          <w:sz w:val="24"/>
+        </w:rPr>
+        <w:t>~Humanitarian</w:t>
+      </w:r>
+    </w:p>
+    <w:p>
+      <w:pPr>
+        <w:rPr>
+          <w:rFonts w:ascii="Verdana" w:hAnsi="Verdana"/>
+          <w:sz w:val="24"/>
+        </w:rPr>
+      </w:pPr>
+      <w:r>
+        <w:rPr>
+          <w:rFonts w:ascii="Verdana" w:hAnsi="Verdana"/>
+          <w:sz w:val="24"/>
+        </w:rPr>
+        <w:tab/>
+        <w:t>Lives of Cuban Natives</w:t>
+      </w:r>
+    </w:p>
+    <w:p>
+      <w:pPr>
+        <w:rPr>
+          <w:rFonts w:ascii="Verdana" w:hAnsi="Verdana"/>
+          <w:sz w:val="24"/>
+        </w:rPr>
+      </w:pPr>
+      <w:r>
+        <w:rPr>
+          <w:rFonts w:ascii="Verdana" w:hAnsi="Verdana"/>
+          <w:sz w:val="24"/>
+        </w:rPr>
+        <w:tab/>
+        <w:t>What the Cuban Natives want</w:t>
+      </w:r>
+    </w:p>
+    <w:p>
+      <w:pPr>
+        <w:rPr>
+          <w:rFonts w:ascii="Verdana" w:hAnsi="Verdana"/>
+          <w:sz w:val="24"/>
+        </w:rPr>
+      </w:pPr>
+      <w:r>
+        <w:rPr>
+          <w:rFonts w:ascii="Verdana" w:hAnsi="Verdana"/>
+          <w:sz w:val="24"/>
+        </w:rPr>
+        <w:tab/>
+        <w:t xml:space="preserve">How the people of the United States feel </w:t>
+      </w:r>
+    </w:p>
+    <w:p>
+      <w:pPr>
+        <w:rPr>
+          <w:rFonts w:ascii="Verdana" w:hAnsi="Verdana"/>
+          <w:sz w:val="24"/>
+        </w:rPr>
+      </w:pPr>
+      <w:r>
+        <w:rPr>
+          <w:rFonts w:ascii="Verdana" w:hAnsi="Verdana"/>
+          <w:sz w:val="24"/>
+        </w:rPr>
+        <w:tab/>
+        <w:t xml:space="preserve">What are the potential consequences if we do not lift the </w:t>
+      </w:r>
+      <w:proofErr w:type="gramStart"/>
+      <w:r>
+        <w:rPr>
+          <w:rFonts w:ascii="Verdana" w:hAnsi="Verdana"/>
+          <w:sz w:val="24"/>
+        </w:rPr>
+        <w:t>embargo</w:t>
+      </w:r>
+      <w:proofErr w:type="gramEnd"/>
+    </w:p>
+    <w:p>
+      <w:pPr>
+        <w:rPr>
+          <w:rFonts w:ascii="Verdana" w:hAnsi="Verdana"/>
+          <w:sz w:val="24"/>
+        </w:rPr>
+      </w:pPr>
+      <w:r>
+        <w:rPr>
+          <w:rFonts w:ascii="Verdana" w:hAnsi="Verdana"/>
+          <w:sz w:val="24"/>
+        </w:rPr>
+        <w:t>~ Economy</w:t>
+      </w:r>
+    </w:p>
+    <w:p>
+      <w:pPr>
+        <w:rPr>
+          <w:rFonts w:ascii="Verdana" w:hAnsi="Verdana"/>
+          <w:sz w:val="24"/>
+        </w:rPr>
+      </w:pPr>
+      <w:r>
+        <w:rPr>
+          <w:rFonts w:ascii="Verdana" w:hAnsi="Verdana"/>
+          <w:sz w:val="24"/>
+        </w:rPr>
+        <w:tab/>
+        <w:t>United States Economic Growth</w:t>
+      </w:r>
+    </w:p>
+    <w:p>
+      <w:pPr>
+        <w:rPr>
+          <w:rFonts w:ascii="Verdana" w:hAnsi="Verdana"/>
+          <w:sz w:val="24"/>
+        </w:rPr>
+      </w:pPr>
+      <w:r>
+        <w:rPr>
+          <w:rFonts w:ascii="Verdana" w:hAnsi="Verdana"/>
+          <w:sz w:val="24"/>
+        </w:rPr>
+        <w:tab/>
+        <w:t>New Cuban Industries</w:t>
+      </w:r>
+    </w:p>
+    <w:p>
+      <w:pPr>
+        <w:rPr>
+          <w:rFonts w:ascii="Verdana" w:hAnsi="Verdana"/>
+          <w:sz w:val="24"/>
+        </w:rPr>
+      </w:pPr>
+      <w:r>
+        <w:rPr>
+          <w:rFonts w:ascii="Verdana" w:hAnsi="Verdana"/>
+          <w:sz w:val="24"/>
+        </w:rPr>
+        <w:tab/>
+        <w:t>Trade</w:t>
+      </w:r>
+    </w:p>
+    <w:p>
+      <w:pPr>
+        <w:rPr>
+          <w:rFonts w:ascii="Verdana" w:hAnsi="Verdana"/>
+          <w:sz w:val="24"/>
+        </w:rPr>
+      </w:pPr>
+      <w:r>
+        <w:rPr>
+          <w:rFonts w:ascii="Verdana" w:hAnsi="Verdana"/>
+          <w:sz w:val="24"/>
+        </w:rPr>
+        <w:tab/>
+        <w:t>Most other sub point</w:t>
+      </w:r>
+    </w:p>
+    <w:p>
+      <w:pPr>
+        <w:rPr>
+          <w:rFonts w:ascii="Verdana" w:hAnsi="Verdana"/>
+          <w:sz w:val="24"/>
+        </w:rPr>
+      </w:pPr>
+      <w:r>
+        <w:rPr>
+          <w:rFonts w:ascii="Verdana" w:hAnsi="Verdana"/>
+          <w:sz w:val="24"/>
+        </w:rPr>
+        <w:t>~ Accessibility of Natural resources</w:t>
+      </w:r>
+    </w:p>
+    <w:p>
+      <w:pPr>
+        <w:rPr>
+          <w:rFonts w:ascii="Verdana" w:hAnsi="Verdana"/>
+          <w:sz w:val="24"/>
+        </w:rPr>
+      </w:pPr>
+      <w:r>
+        <w:rPr>
+          <w:rFonts w:ascii="Verdana" w:hAnsi="Verdana"/>
+          <w:sz w:val="24"/>
+        </w:rPr>
+        <w:tab/>
+        <w:t>Trade</w:t>
+      </w:r>
+    </w:p>
+    <w:p>
+      <w:pPr>
+        <w:rPr>
+          <w:rFonts w:ascii="Verdana" w:hAnsi="Verdana"/>
+          <w:sz w:val="24"/>
+        </w:rPr>
+      </w:pPr>
+      <w:r>
+        <w:rPr>
+          <w:rFonts w:ascii="Verdana" w:hAnsi="Verdana"/>
+          <w:sz w:val="24"/>
+        </w:rPr>
+        <w:tab/>
+        <w:t>New United States industries</w:t>
+      </w:r>
+    </w:p>
+    <w:p>
+      <w:pPr>
+        <w:rPr>
+          <w:rFonts w:ascii="Verdana" w:hAnsi="Verdana"/>
+          <w:sz w:val="24"/>
+        </w:rPr>
+      </w:pPr>
+      <w:r>
+        <w:rPr>
+          <w:rFonts w:ascii="Verdana" w:hAnsi="Verdana"/>
+          <w:sz w:val="24"/>
+        </w:rPr>
+        <w:tab/>
+      </w:r>
+      <w:proofErr w:type="gramStart"/>
+      <w:r>
+        <w:rPr>
+          <w:rFonts w:ascii="Verdana" w:hAnsi="Verdana"/>
+          <w:sz w:val="24"/>
+        </w:rPr>
+        <w:t>Access to Gulf of Mexico, and other countries in near vicinity.</w:t>
+      </w:r>
+      <w:proofErr w:type="gramEnd"/>
+      <w:r>
+        <w:rPr>
+          <w:rFonts w:ascii="Verdana" w:hAnsi="Verdana"/>
+          <w:sz w:val="24"/>
+        </w:rPr>
+        <w:t xml:space="preserve"> </w:t>
+      </w:r>
+    </w:p>
+    <w:p>
+      <w:pPr>
+        <w:rPr>
+          <w:rFonts w:ascii="Verdana" w:hAnsi="Verdana"/>
+          <w:sz w:val="24"/>
+        </w:rPr>
+      </w:pPr>
+      <w:r>
+        <w:rPr>
+          <w:rFonts w:ascii="Verdana" w:hAnsi="Verdana"/>
+          <w:sz w:val="24"/>
+        </w:rPr>
+        <w:tab/>
+      </w:r>
+      <w:r>
+        <w:rPr>
+          <w:rFonts w:ascii="Verdana" w:hAnsi="Verdana"/>
+          <w:sz w:val="24"/>
+        </w:rPr>
+        <w:tab/>
+      </w:r>
+    </w:p>
+    <w:p>
+      <w:pPr>
+        <w:rPr>
+          <w:rFonts w:ascii="Verdana" w:hAnsi="Verdana"/>
+          <w:sz w:val="24"/>
+        </w:rPr>
+      </w:pPr>
+      <w:r>
+        <w:rPr>
+          <w:rFonts w:ascii="Verdana" w:hAnsi="Verdana"/>
+          <w:sz w:val="24"/>
+        </w:rPr>
+        <w:t xml:space="preserve">~ </w:t>
+      </w:r>
+      <w:r>
+        <w:rPr>
+          <w:rFonts w:ascii="Verdana" w:hAnsi="Verdana"/>
+          <w:sz w:val="24"/>
+        </w:rPr>
+        <w:t xml:space="preserve">We are the only ones who have kept the embargo. </w:t>
+      </w:r>
+    </w:p>
+    <w:p>
+      <w:pPr>
+        <w:rPr>
+          <w:rFonts w:ascii="Verdana" w:hAnsi="Verdana"/>
+          <w:sz w:val="24"/>
+        </w:rPr>
+      </w:pPr>
+      <w:r>
+        <w:rPr>
+          <w:rFonts w:ascii="Verdana" w:hAnsi="Verdana"/>
+          <w:sz w:val="24"/>
+        </w:rPr>
+        <w:tab/>
+        <w:t xml:space="preserve">All other countries have removed the embargo because it failed for them and it is failing for us. </w:t>
+      </w:r>
+      <w:r>
+        <w:rPr>
+          <w:rFonts w:ascii="Verdana" w:hAnsi="Verdana"/>
+          <w:sz w:val="24"/>
+        </w:rPr>
+        <w:tab/>
+      </w:r>
+    </w:p>
+    <w:p>
+      <w:pPr>
+        <w:rPr>
+          <w:rFonts w:ascii="Verdana" w:hAnsi="Verdana"/>
+          <w:sz w:val="24"/>
+        </w:rPr>
+      </w:pPr>
+      <w:r>
+        <w:rPr>
+          <w:rFonts w:ascii="Verdana" w:hAnsi="Verdana"/>
+          <w:sz w:val="24"/>
+        </w:rPr>
+        <w:tab/>
+        <w:t>Despite Cuba not meeting the requirements, it’s the US job to fulfill duties other countries can’t stand up and do.</w:t>
+      </w:r>
+    </w:p>
+    <w:p>
+      <w:pPr>
+        <w:rPr>
+          <w:rFonts w:ascii="Verdana" w:hAnsi="Verdana"/>
+          <w:sz w:val="24"/>
+        </w:rPr>
+      </w:pPr>
+    </w:p>
+    <w:p>
+      <w:pPr>
+        <w:rPr>
+          <w:rFonts w:ascii="Verdana" w:hAnsi="Verdana"/>
+          <w:sz w:val="24"/>
+        </w:rPr>
+      </w:pPr>
+      <w:r>
+        <w:rPr>
+          <w:rFonts w:ascii="Verdana" w:hAnsi="Verdana"/>
+          <w:sz w:val="24"/>
+        </w:rPr>
+        <w:t>Contention 1: Economy</w:t>
+      </w:r>
+    </w:p>
+    <w:p>
+      <w:pPr>
+        <w:rPr>
+          <w:rFonts w:ascii="Verdana" w:hAnsi="Verdana"/>
+          <w:sz w:val="24"/>
+        </w:rPr>
+      </w:pPr>
+      <w:proofErr w:type="spellStart"/>
+      <w:r>
+        <w:rPr>
+          <w:rFonts w:ascii="Verdana" w:hAnsi="Verdana"/>
+          <w:sz w:val="24"/>
+        </w:rPr>
+        <w:t>Subpoint</w:t>
+      </w:r>
+      <w:proofErr w:type="spellEnd"/>
+      <w:r>
+        <w:rPr>
+          <w:rFonts w:ascii="Verdana" w:hAnsi="Verdana"/>
+          <w:sz w:val="24"/>
+        </w:rPr>
+        <w:t xml:space="preserve"> A: Loss for the USA</w:t>
+      </w:r>
+    </w:p>
+    <w:p>
+      <w:pPr>
+        <w:rPr>
+          <w:rFonts w:ascii="Verdana" w:hAnsi="Verdana"/>
+          <w:sz w:val="24"/>
+        </w:rPr>
+      </w:pPr>
+      <w:r>
+        <w:rPr>
+          <w:rFonts w:ascii="Verdana" w:hAnsi="Verdana"/>
+          <w:sz w:val="24"/>
+        </w:rPr>
+        <w:tab/>
+        <w:t>Taking into the fact that the trade embargo was to protect the USA from communist ideas while retaining capitalist ideas, there is a fatal flaw. This trade embargo is actually causing the USA to lose money every term:</w:t>
+      </w:r>
+    </w:p>
+    <w:p>
+      <w:pPr>
+        <w:rPr>
+          <w:rFonts w:ascii="Verdana" w:hAnsi="Verdana"/>
+          <w:sz w:val="24"/>
+        </w:rPr>
+      </w:pPr>
+    </w:p>
+    <w:p>
+      <w:pPr>
+        <w:rPr>
+          <w:rFonts w:ascii="Verdana" w:hAnsi="Verdana"/>
+          <w:sz w:val="24"/>
+        </w:rPr>
+      </w:pPr>
+      <w:r>
+        <w:rPr>
+          <w:rFonts w:ascii="Verdana" w:hAnsi="Verdana"/>
+          <w:sz w:val="24"/>
+        </w:rPr>
+        <w:t>Donohue 09</w:t>
+      </w:r>
+    </w:p>
+    <w:p>
+      <w:pPr>
+        <w:rPr>
+          <w:rFonts w:ascii="Verdana" w:hAnsi="Verdana"/>
+          <w:sz w:val="24"/>
+        </w:rPr>
+      </w:pPr>
+      <w:r>
+        <w:rPr>
+          <w:rFonts w:ascii="Verdana" w:hAnsi="Verdana"/>
+          <w:sz w:val="24"/>
+        </w:rPr>
+        <w:t>While the Cuban economy is small and</w:t>
+      </w:r>
+      <w:r>
+        <w:rPr>
+          <w:rFonts w:ascii="Verdana" w:hAnsi="Verdana"/>
+          <w:sz w:val="24"/>
+        </w:rPr>
+        <w:t xml:space="preserve"> </w:t>
+      </w:r>
+      <w:r>
+        <w:rPr>
+          <w:rFonts w:ascii="Verdana" w:hAnsi="Verdana"/>
+          <w:sz w:val="24"/>
+        </w:rPr>
+        <w:t>underdeveloped, our allies are taking a disproportionate share of the market of</w:t>
+      </w:r>
+    </w:p>
+    <w:p>
+      <w:pPr>
+        <w:rPr>
+          <w:rFonts w:ascii="Verdana" w:hAnsi="Verdana"/>
+          <w:sz w:val="12"/>
+        </w:rPr>
+      </w:pPr>
+      <w:proofErr w:type="gramStart"/>
+      <w:r>
+        <w:rPr>
+          <w:rFonts w:ascii="Verdana" w:hAnsi="Verdana"/>
+          <w:sz w:val="24"/>
+        </w:rPr>
+        <w:t>an</w:t>
+      </w:r>
+      <w:proofErr w:type="gramEnd"/>
+      <w:r>
+        <w:rPr>
+          <w:rFonts w:ascii="Verdana" w:hAnsi="Verdana"/>
+          <w:sz w:val="24"/>
+        </w:rPr>
+        <w:t xml:space="preserve"> island that is only 90 miles from our shores</w:t>
+      </w:r>
+      <w:r>
+        <w:rPr>
+          <w:rFonts w:ascii="Verdana" w:hAnsi="Verdana"/>
+          <w:sz w:val="12"/>
+        </w:rPr>
+        <w:t xml:space="preserve"> and is a natural market for U.S.</w:t>
+      </w:r>
+    </w:p>
+    <w:p>
+      <w:pPr>
+        <w:tabs>
+          <w:tab w:val="left" w:pos="9840"/>
+        </w:tabs>
+        <w:rPr>
+          <w:rFonts w:ascii="Verdana" w:hAnsi="Verdana"/>
+          <w:sz w:val="14"/>
+        </w:rPr>
+      </w:pPr>
+      <w:proofErr w:type="gramStart"/>
+      <w:r>
+        <w:rPr>
+          <w:rFonts w:ascii="Verdana" w:hAnsi="Verdana"/>
+          <w:sz w:val="12"/>
+        </w:rPr>
+        <w:t>goods</w:t>
+      </w:r>
+      <w:proofErr w:type="gramEnd"/>
+      <w:r>
+        <w:rPr>
+          <w:rFonts w:ascii="Verdana" w:hAnsi="Verdana"/>
+          <w:sz w:val="12"/>
+        </w:rPr>
+        <w:t xml:space="preserve"> and services.</w:t>
+      </w:r>
+      <w:r>
+        <w:rPr>
+          <w:rFonts w:ascii="Verdana" w:hAnsi="Verdana"/>
+          <w:sz w:val="24"/>
+        </w:rPr>
+        <w:t xml:space="preserve"> </w:t>
+      </w:r>
+      <w:r>
+        <w:rPr>
+          <w:rFonts w:ascii="Verdana" w:hAnsi="Verdana"/>
+          <w:sz w:val="14"/>
+        </w:rPr>
+        <w:t>In 2001, the International Trade Commission estimated</w:t>
+      </w:r>
+      <w:r>
+        <w:rPr>
+          <w:rFonts w:ascii="Verdana" w:hAnsi="Verdana"/>
+          <w:sz w:val="14"/>
+        </w:rPr>
+        <w:tab/>
       </w:r>
       <w:bookmarkStart w:id="0" w:name="_GoBack"/>
       <w:bookmarkEnd w:id="0"/>
-      <w:r>
-        <w:rPr>
-          <w:rFonts w:ascii="Verdana" w:hAnsi="Verdana"/>
-          <w:sz w:val="24"/>
-        </w:rPr>
-        <w:t>ssed by the means of Utilitarianism.</w:t>
-      </w:r>
-      <w:r>
-        <w:rPr>
-          <w:rFonts w:ascii="Verdana" w:hAnsi="Verdana"/>
-          <w:sz w:val="24"/>
-        </w:rPr>
-        <w:t xml:space="preserve"> In order for the negation to win this debate they must be able to prove t</w:t>
-      </w:r>
-      <w:r>
-        <w:rPr>
-          <w:rFonts w:ascii="Verdana" w:hAnsi="Verdana"/>
-          <w:sz w:val="24"/>
-        </w:rPr>
-        <w:t>hat by lifting the embargo, the</w:t>
-      </w:r>
-      <w:r>
-        <w:rPr>
-          <w:rFonts w:ascii="Verdana" w:hAnsi="Verdana"/>
-          <w:sz w:val="24"/>
+    </w:p>
+    <w:p>
+      <w:pPr>
+        <w:rPr>
+          <w:rFonts w:ascii="Verdana" w:hAnsi="Verdana"/>
+          <w:sz w:val="24"/>
+        </w:rPr>
+      </w:pPr>
+      <w:proofErr w:type="gramStart"/>
+      <w:r>
+        <w:rPr>
+          <w:rFonts w:ascii="Verdana" w:hAnsi="Verdana"/>
+          <w:sz w:val="14"/>
+        </w:rPr>
+        <w:t>that</w:t>
+      </w:r>
+      <w:proofErr w:type="gramEnd"/>
+      <w:r>
+        <w:rPr>
+          <w:rFonts w:ascii="Verdana" w:hAnsi="Verdana"/>
+          <w:sz w:val="14"/>
         </w:rPr>
         <w:t xml:space="preserve"> </w:t>
       </w:r>
@@ -170,350 +754,457 @@
           <w:rFonts w:ascii="Verdana" w:hAnsi="Verdana"/>
           <w:sz w:val="24"/>
         </w:rPr>
-        <w:t xml:space="preserve">majority of </w:t>
-      </w:r>
-      <w:r>
-        <w:rPr>
-          <w:rFonts w:ascii="Verdana" w:hAnsi="Verdana"/>
-          <w:sz w:val="24"/>
-        </w:rPr>
-        <w:t xml:space="preserve">citizens of both countries will be benefited. </w:t>
-      </w:r>
-    </w:p>
-    <w:p>
-      <w:pPr>
-        <w:rPr>
-          <w:rFonts w:ascii="Verdana" w:hAnsi="Verdana"/>
-          <w:sz w:val="24"/>
-        </w:rPr>
-      </w:pPr>
-    </w:p>
-    <w:p>
-      <w:pPr>
-        <w:rPr>
-          <w:rFonts w:ascii="Verdana" w:hAnsi="Verdana"/>
-          <w:sz w:val="24"/>
-        </w:rPr>
-      </w:pPr>
-      <w:r>
-        <w:rPr>
-          <w:rFonts w:ascii="Verdana" w:hAnsi="Verdana"/>
-          <w:sz w:val="24"/>
-        </w:rPr>
-        <w:t>List of Possible Contentions</w:t>
-      </w:r>
-    </w:p>
-    <w:p>
-      <w:pPr>
-        <w:rPr>
-          <w:rFonts w:ascii="Verdana" w:hAnsi="Verdana"/>
-          <w:sz w:val="24"/>
-        </w:rPr>
-      </w:pPr>
-    </w:p>
-    <w:p>
-      <w:pPr>
-        <w:rPr>
-          <w:rFonts w:ascii="Verdana" w:hAnsi="Verdana"/>
-          <w:sz w:val="24"/>
-        </w:rPr>
-      </w:pPr>
-      <w:r>
-        <w:rPr>
-          <w:rFonts w:ascii="Verdana" w:hAnsi="Verdana"/>
-          <w:sz w:val="24"/>
-        </w:rPr>
-        <w:t>~Humanitarian</w:t>
-      </w:r>
-    </w:p>
-    <w:p>
-      <w:pPr>
-        <w:rPr>
-          <w:rFonts w:ascii="Verdana" w:hAnsi="Verdana"/>
-          <w:sz w:val="24"/>
-        </w:rPr>
-      </w:pPr>
-      <w:r>
-        <w:rPr>
-          <w:rFonts w:ascii="Verdana" w:hAnsi="Verdana"/>
-          <w:sz w:val="24"/>
-        </w:rPr>
-        <w:tab/>
-        <w:t>Lives of Cuban Natives</w:t>
-      </w:r>
-    </w:p>
-    <w:p>
-      <w:pPr>
-        <w:rPr>
-          <w:rFonts w:ascii="Verdana" w:hAnsi="Verdana"/>
-          <w:sz w:val="24"/>
-        </w:rPr>
-      </w:pPr>
-      <w:r>
-        <w:rPr>
-          <w:rFonts w:ascii="Verdana" w:hAnsi="Verdana"/>
-          <w:sz w:val="24"/>
-        </w:rPr>
-        <w:tab/>
-        <w:t>What the Cuban Natives want</w:t>
-      </w:r>
-    </w:p>
-    <w:p>
-      <w:pPr>
-        <w:rPr>
-          <w:rFonts w:ascii="Verdana" w:hAnsi="Verdana"/>
-          <w:sz w:val="24"/>
-        </w:rPr>
-      </w:pPr>
-      <w:r>
-        <w:rPr>
-          <w:rFonts w:ascii="Verdana" w:hAnsi="Verdana"/>
-          <w:sz w:val="24"/>
-        </w:rPr>
-        <w:tab/>
-        <w:t xml:space="preserve">How the people of the United States feel </w:t>
-      </w:r>
-    </w:p>
-    <w:p>
-      <w:pPr>
-        <w:rPr>
-          <w:rFonts w:ascii="Verdana" w:hAnsi="Verdana"/>
-          <w:sz w:val="24"/>
-        </w:rPr>
-      </w:pPr>
-      <w:r>
-        <w:rPr>
-          <w:rFonts w:ascii="Verdana" w:hAnsi="Verdana"/>
-          <w:sz w:val="24"/>
-        </w:rPr>
-        <w:tab/>
-        <w:t>What are the potential consequences if we do not lift the embargo</w:t>
-      </w:r>
-    </w:p>
-    <w:p>
-      <w:pPr>
-        <w:rPr>
-          <w:rFonts w:ascii="Verdana" w:hAnsi="Verdana"/>
-          <w:sz w:val="24"/>
-        </w:rPr>
-      </w:pPr>
-      <w:r>
-        <w:rPr>
-          <w:rFonts w:ascii="Verdana" w:hAnsi="Verdana"/>
-          <w:sz w:val="24"/>
-        </w:rPr>
-        <w:t>~ Economy</w:t>
-      </w:r>
-    </w:p>
-    <w:p>
-      <w:pPr>
-        <w:rPr>
-          <w:rFonts w:ascii="Verdana" w:hAnsi="Verdana"/>
-          <w:sz w:val="24"/>
-        </w:rPr>
-      </w:pPr>
-      <w:r>
-        <w:rPr>
-          <w:rFonts w:ascii="Verdana" w:hAnsi="Verdana"/>
-          <w:sz w:val="24"/>
-        </w:rPr>
-        <w:tab/>
-        <w:t>United States Economic Growth</w:t>
-      </w:r>
-    </w:p>
-    <w:p>
-      <w:pPr>
-        <w:rPr>
-          <w:rFonts w:ascii="Verdana" w:hAnsi="Verdana"/>
-          <w:sz w:val="24"/>
-        </w:rPr>
-      </w:pPr>
-      <w:r>
-        <w:rPr>
-          <w:rFonts w:ascii="Verdana" w:hAnsi="Verdana"/>
-          <w:sz w:val="24"/>
-        </w:rPr>
-        <w:tab/>
-        <w:t>New Cuban Industries</w:t>
-      </w:r>
-    </w:p>
-    <w:p>
-      <w:pPr>
-        <w:rPr>
-          <w:rFonts w:ascii="Verdana" w:hAnsi="Verdana"/>
-          <w:sz w:val="24"/>
-        </w:rPr>
-      </w:pPr>
-      <w:r>
-        <w:rPr>
-          <w:rFonts w:ascii="Verdana" w:hAnsi="Verdana"/>
-          <w:sz w:val="24"/>
-        </w:rPr>
-        <w:tab/>
-        <w:t>Trade</w:t>
-      </w:r>
-    </w:p>
-    <w:p>
-      <w:pPr>
-        <w:rPr>
-          <w:rFonts w:ascii="Verdana" w:hAnsi="Verdana"/>
-          <w:sz w:val="24"/>
-        </w:rPr>
-      </w:pPr>
-      <w:r>
-        <w:rPr>
-          <w:rFonts w:ascii="Verdana" w:hAnsi="Verdana"/>
-          <w:sz w:val="24"/>
-        </w:rPr>
-        <w:tab/>
-        <w:t>Most other sub point</w:t>
-      </w:r>
-    </w:p>
-    <w:p>
-      <w:pPr>
-        <w:rPr>
-          <w:rFonts w:ascii="Verdana" w:hAnsi="Verdana"/>
-          <w:sz w:val="24"/>
-        </w:rPr>
-      </w:pPr>
-      <w:r>
-        <w:rPr>
-          <w:rFonts w:ascii="Verdana" w:hAnsi="Verdana"/>
-          <w:sz w:val="24"/>
-        </w:rPr>
-        <w:t>~ Accessibility of Natural resources</w:t>
-      </w:r>
-    </w:p>
-    <w:p>
-      <w:pPr>
-        <w:rPr>
-          <w:rFonts w:ascii="Verdana" w:hAnsi="Verdana"/>
-          <w:sz w:val="24"/>
-        </w:rPr>
-      </w:pPr>
-      <w:r>
-        <w:rPr>
-          <w:rFonts w:ascii="Verdana" w:hAnsi="Verdana"/>
-          <w:sz w:val="24"/>
-        </w:rPr>
-        <w:tab/>
-        <w:t>Trade</w:t>
-      </w:r>
-    </w:p>
-    <w:p>
-      <w:pPr>
-        <w:rPr>
-          <w:rFonts w:ascii="Verdana" w:hAnsi="Verdana"/>
-          <w:sz w:val="24"/>
-        </w:rPr>
-      </w:pPr>
-      <w:r>
-        <w:rPr>
-          <w:rFonts w:ascii="Verdana" w:hAnsi="Verdana"/>
-          <w:sz w:val="24"/>
-        </w:rPr>
-        <w:tab/>
-        <w:t>New United States industries</w:t>
-      </w:r>
-    </w:p>
-    <w:p>
-      <w:pPr>
-        <w:rPr>
-          <w:rFonts w:ascii="Verdana" w:hAnsi="Verdana"/>
-          <w:sz w:val="24"/>
-        </w:rPr>
-      </w:pPr>
-      <w:r>
-        <w:rPr>
-          <w:rFonts w:ascii="Verdana" w:hAnsi="Verdana"/>
-          <w:sz w:val="24"/>
-        </w:rPr>
-        <w:tab/>
-        <w:t xml:space="preserve">Access to Gulf of Mexico, and other countries in near vicinity. </w:t>
-      </w:r>
-    </w:p>
-    <w:p>
-      <w:pPr>
-        <w:rPr>
-          <w:rFonts w:ascii="Verdana" w:hAnsi="Verdana"/>
-          <w:sz w:val="24"/>
-        </w:rPr>
-      </w:pPr>
-      <w:r>
-        <w:rPr>
-          <w:rFonts w:ascii="Verdana" w:hAnsi="Verdana"/>
-          <w:sz w:val="24"/>
-        </w:rPr>
-        <w:tab/>
-      </w:r>
-      <w:r>
-        <w:rPr>
-          <w:rFonts w:ascii="Verdana" w:hAnsi="Verdana"/>
-          <w:sz w:val="24"/>
-        </w:rPr>
-        <w:tab/>
-      </w:r>
-    </w:p>
-    <w:p>
-      <w:pPr>
-        <w:rPr>
-          <w:rFonts w:ascii="Verdana" w:hAnsi="Verdana"/>
-          <w:sz w:val="24"/>
-        </w:rPr>
-      </w:pPr>
-      <w:r>
-        <w:rPr>
-          <w:rFonts w:ascii="Verdana" w:hAnsi="Verdana"/>
-          <w:sz w:val="24"/>
-        </w:rPr>
-        <w:t xml:space="preserve">~ </w:t>
-      </w:r>
-      <w:r>
-        <w:rPr>
-          <w:rFonts w:ascii="Verdana" w:hAnsi="Verdana"/>
-          <w:sz w:val="24"/>
-        </w:rPr>
-        <w:t xml:space="preserve">We are the only ones who have kept the embargo. </w:t>
-      </w:r>
-    </w:p>
-    <w:p>
-      <w:pPr>
-        <w:rPr>
-          <w:rFonts w:ascii="Verdana" w:hAnsi="Verdana"/>
-          <w:sz w:val="24"/>
-        </w:rPr>
-      </w:pPr>
-      <w:r>
-        <w:rPr>
-          <w:rFonts w:ascii="Verdana" w:hAnsi="Verdana"/>
-          <w:sz w:val="24"/>
-        </w:rPr>
-        <w:tab/>
-        <w:t xml:space="preserve">All other countries have removed the embargo because it failed for them and it is failing for us. </w:t>
-      </w:r>
-      <w:r>
-        <w:rPr>
-          <w:rFonts w:ascii="Verdana" w:hAnsi="Verdana"/>
-          <w:sz w:val="24"/>
-        </w:rPr>
-        <w:tab/>
-      </w:r>
-    </w:p>
-    <w:p>
-      <w:pPr>
-        <w:rPr>
-          <w:rFonts w:ascii="Verdana" w:hAnsi="Verdana"/>
-          <w:sz w:val="24"/>
-        </w:rPr>
-      </w:pPr>
-      <w:r>
-        <w:rPr>
-          <w:rFonts w:ascii="Verdana" w:hAnsi="Verdana"/>
-          <w:sz w:val="24"/>
-        </w:rPr>
-        <w:tab/>
-        <w:t>Despite Cuba not meeting the requirements, it’s the US job to fulfill duties other countries can’t stand up and do.</w:t>
-      </w:r>
+        <w:t>the embargo cost U.S. exporters up to $1.2 billion annually in lost sales.</w:t>
+      </w:r>
+      <w:r>
+        <w:rPr>
+          <w:rFonts w:ascii="Verdana" w:hAnsi="Verdana"/>
+          <w:sz w:val="24"/>
+        </w:rPr>
+        <w:t xml:space="preserve"> [I have evidence for this in two articles so we r solid with it]</w:t>
+      </w:r>
+    </w:p>
+    <w:p>
+      <w:pPr>
+        <w:rPr>
+          <w:rFonts w:ascii="Verdana" w:hAnsi="Verdana"/>
+          <w:sz w:val="24"/>
+        </w:rPr>
+      </w:pPr>
+    </w:p>
+    <w:p>
+      <w:pPr>
+        <w:rPr>
+          <w:rFonts w:ascii="Verdana" w:hAnsi="Verdana"/>
+          <w:sz w:val="24"/>
+        </w:rPr>
+      </w:pPr>
+      <w:r>
+        <w:rPr>
+          <w:rFonts w:ascii="Verdana" w:hAnsi="Verdana"/>
+          <w:sz w:val="24"/>
+        </w:rPr>
+        <w:t xml:space="preserve">1.2 billion dollars per </w:t>
+      </w:r>
+      <w:proofErr w:type="spellStart"/>
+      <w:r>
+        <w:rPr>
+          <w:rFonts w:ascii="Verdana" w:hAnsi="Verdana"/>
+          <w:sz w:val="24"/>
+        </w:rPr>
+        <w:t>anom</w:t>
+      </w:r>
+      <w:proofErr w:type="spellEnd"/>
+      <w:r>
+        <w:rPr>
+          <w:rFonts w:ascii="Verdana" w:hAnsi="Verdana"/>
+          <w:sz w:val="24"/>
+        </w:rPr>
+        <w:t xml:space="preserve"> adds up to a 64.8 billion dollar loss and counting since the creation of the embargo. Instead of adding to this number, we should repe</w:t>
+      </w:r>
+      <w:r>
+        <w:rPr>
+          <w:rFonts w:ascii="Verdana" w:hAnsi="Verdana"/>
+          <w:sz w:val="24"/>
+        </w:rPr>
+        <w:t xml:space="preserve">al trade sanctions against </w:t>
+      </w:r>
+      <w:proofErr w:type="spellStart"/>
+      <w:r>
+        <w:rPr>
+          <w:rFonts w:ascii="Verdana" w:hAnsi="Verdana"/>
+          <w:sz w:val="24"/>
+        </w:rPr>
+        <w:t>cuba</w:t>
+      </w:r>
+      <w:proofErr w:type="spellEnd"/>
+      <w:r>
+        <w:rPr>
+          <w:rFonts w:ascii="Verdana" w:hAnsi="Verdana"/>
+          <w:sz w:val="24"/>
+        </w:rPr>
+        <w:t xml:space="preserve"> and in turn this new earned 1.2 billion dollars per </w:t>
+      </w:r>
+      <w:proofErr w:type="spellStart"/>
+      <w:r>
+        <w:rPr>
+          <w:rFonts w:ascii="Verdana" w:hAnsi="Verdana"/>
+          <w:sz w:val="24"/>
+        </w:rPr>
+        <w:t>anom</w:t>
+      </w:r>
+      <w:proofErr w:type="spellEnd"/>
+      <w:r>
+        <w:rPr>
+          <w:rFonts w:ascii="Verdana" w:hAnsi="Verdana"/>
+          <w:sz w:val="24"/>
+        </w:rPr>
+        <w:t xml:space="preserve"> can be added to the economy as net income which in turn can improve the quality of life for all American citizens as a whole.</w:t>
+      </w:r>
+    </w:p>
+    <w:p>
+      <w:pPr>
+        <w:rPr>
+          <w:rFonts w:ascii="Verdana" w:hAnsi="Verdana"/>
+          <w:sz w:val="24"/>
+        </w:rPr>
+      </w:pPr>
+    </w:p>
+    <w:p>
+      <w:pPr>
+        <w:rPr>
+          <w:rFonts w:ascii="Verdana" w:hAnsi="Verdana"/>
+          <w:sz w:val="24"/>
+        </w:rPr>
+      </w:pPr>
+      <w:proofErr w:type="spellStart"/>
+      <w:r>
+        <w:rPr>
+          <w:rFonts w:ascii="Verdana" w:hAnsi="Verdana"/>
+          <w:sz w:val="24"/>
+        </w:rPr>
+        <w:t>Subpoint</w:t>
+      </w:r>
+      <w:proofErr w:type="spellEnd"/>
+      <w:r>
+        <w:rPr>
+          <w:rFonts w:ascii="Verdana" w:hAnsi="Verdana"/>
+          <w:sz w:val="24"/>
+        </w:rPr>
+        <w:t xml:space="preserve"> B: Job Creation</w:t>
+      </w:r>
+    </w:p>
+    <w:p>
+      <w:pPr>
+        <w:rPr>
+          <w:rFonts w:ascii="Verdana" w:hAnsi="Verdana"/>
+          <w:sz w:val="24"/>
+        </w:rPr>
+      </w:pPr>
+    </w:p>
+    <w:p>
+      <w:pPr>
+        <w:rPr>
+          <w:rFonts w:ascii="Verdana" w:hAnsi="Verdana"/>
+          <w:sz w:val="24"/>
+        </w:rPr>
+      </w:pPr>
+      <w:r>
+        <w:rPr>
+          <w:rFonts w:ascii="Verdana" w:hAnsi="Verdana"/>
+          <w:sz w:val="24"/>
+        </w:rPr>
+        <w:t>Another great benefit of repealing trade sanctions would be job creation in the United States</w:t>
+      </w:r>
+    </w:p>
+    <w:p>
+      <w:pPr>
+        <w:rPr>
+          <w:rFonts w:ascii="Verdana" w:hAnsi="Verdana"/>
+          <w:sz w:val="24"/>
+        </w:rPr>
+      </w:pPr>
+      <w:proofErr w:type="spellStart"/>
+      <w:r>
+        <w:rPr>
+          <w:rFonts w:ascii="Verdana" w:hAnsi="Verdana"/>
+          <w:sz w:val="24"/>
+        </w:rPr>
+        <w:t>Tymins</w:t>
+      </w:r>
+      <w:proofErr w:type="spellEnd"/>
+      <w:r>
+        <w:rPr>
+          <w:rFonts w:ascii="Verdana" w:hAnsi="Verdana"/>
+          <w:sz w:val="24"/>
+        </w:rPr>
+        <w:t xml:space="preserve"> 14</w:t>
+      </w:r>
+    </w:p>
+    <w:p>
+      <w:pPr>
+        <w:rPr>
+          <w:rFonts w:ascii="Verdana" w:hAnsi="Verdana"/>
+          <w:sz w:val="24"/>
+        </w:rPr>
+      </w:pPr>
+      <w:r>
+        <w:rPr>
+          <w:rFonts w:ascii="Verdana" w:hAnsi="Verdana"/>
+          <w:sz w:val="24"/>
+        </w:rPr>
+        <w:t>Studies on the subject believe that ending the embargo could create 6,000 American jobs, predominantly in agriculture and telecommunications.</w:t>
+      </w:r>
+    </w:p>
+    <w:p>
+      <w:pPr>
+        <w:rPr>
+          <w:rFonts w:ascii="Verdana" w:hAnsi="Verdana"/>
+          <w:sz w:val="24"/>
+        </w:rPr>
+      </w:pPr>
+      <w:r>
+        <w:rPr>
+          <w:rFonts w:ascii="Verdana" w:hAnsi="Verdana"/>
+          <w:sz w:val="24"/>
+        </w:rPr>
+        <w:t>By jobs being created this can reduce the amount of structural unemployed people from jobs such as agriculture and telecommunications.</w:t>
+      </w:r>
+      <w:r>
+        <w:rPr>
+          <w:rFonts w:ascii="Verdana" w:hAnsi="Verdana"/>
+          <w:sz w:val="24"/>
+        </w:rPr>
+        <w:t xml:space="preserve"> In fact at the moment </w:t>
+      </w:r>
+      <w:proofErr w:type="spellStart"/>
+      <w:r>
+        <w:rPr>
+          <w:rFonts w:ascii="Verdana" w:hAnsi="Verdana"/>
+          <w:sz w:val="24"/>
+        </w:rPr>
+        <w:t>accorsding</w:t>
+      </w:r>
+      <w:proofErr w:type="spellEnd"/>
+      <w:r>
+        <w:rPr>
+          <w:rFonts w:ascii="Verdana" w:hAnsi="Verdana"/>
+          <w:sz w:val="24"/>
+        </w:rPr>
+        <w:t xml:space="preserve"> to the Department of Labor the Agricultural unemployment rate is</w:t>
+      </w:r>
+      <w:r>
+        <w:rPr>
+          <w:rFonts w:ascii="Verdana" w:hAnsi="Verdana"/>
+          <w:sz w:val="24"/>
+        </w:rPr>
+        <w:t xml:space="preserve"> 11.2 percent</w:t>
+      </w:r>
+      <w:r>
+        <w:rPr>
+          <w:rFonts w:ascii="Verdana" w:hAnsi="Verdana"/>
+          <w:sz w:val="24"/>
+        </w:rPr>
+        <w:t xml:space="preserve">. </w:t>
+      </w:r>
+      <w:r>
+        <w:rPr>
+          <w:rFonts w:ascii="Verdana" w:hAnsi="Verdana"/>
+          <w:sz w:val="24"/>
+        </w:rPr>
+        <w:t>https://www.bls.gov/news.release/empsit.t14.htm</w:t>
+      </w:r>
+      <w:r>
+        <w:rPr>
+          <w:rFonts w:ascii="Verdana" w:hAnsi="Verdana"/>
+          <w:sz w:val="24"/>
+        </w:rPr>
+        <w:t>With Agriculture experiencing the highest rate of unemployment, it is important to introduce 6,000 more jobs into the field to offer unemployed citizens with the skillset of an agriculture worker to stay in the business.</w:t>
+      </w:r>
+    </w:p>
+    <w:p>
+      <w:pPr>
+        <w:rPr>
+          <w:rFonts w:ascii="Verdana" w:hAnsi="Verdana"/>
+          <w:sz w:val="24"/>
+        </w:rPr>
+      </w:pPr>
+    </w:p>
+    <w:p>
+      <w:pPr>
+        <w:rPr>
+          <w:rFonts w:ascii="Verdana" w:hAnsi="Verdana"/>
+          <w:sz w:val="24"/>
+        </w:rPr>
+      </w:pPr>
+      <w:r>
+        <w:rPr>
+          <w:rFonts w:ascii="Verdana" w:hAnsi="Verdana"/>
+          <w:sz w:val="24"/>
+        </w:rPr>
+        <w:t>Contention 2: Political Reasons</w:t>
+      </w:r>
+    </w:p>
+    <w:p>
+      <w:pPr>
+        <w:rPr>
+          <w:rFonts w:ascii="Verdana" w:hAnsi="Verdana"/>
+          <w:sz w:val="24"/>
+        </w:rPr>
+      </w:pPr>
+      <w:proofErr w:type="spellStart"/>
+      <w:r>
+        <w:rPr>
+          <w:rFonts w:ascii="Verdana" w:hAnsi="Verdana"/>
+          <w:sz w:val="24"/>
+        </w:rPr>
+        <w:t>Subpoint</w:t>
+      </w:r>
+      <w:proofErr w:type="spellEnd"/>
+      <w:r>
+        <w:rPr>
+          <w:rFonts w:ascii="Verdana" w:hAnsi="Verdana"/>
+          <w:sz w:val="24"/>
+        </w:rPr>
+        <w:t xml:space="preserve"> A:</w:t>
+      </w:r>
+      <w:r>
+        <w:rPr>
+          <w:rFonts w:ascii="Verdana" w:hAnsi="Verdana"/>
+          <w:sz w:val="24"/>
+        </w:rPr>
+        <w:t xml:space="preserve"> The End of the Castro Regime</w:t>
+      </w:r>
+    </w:p>
+    <w:p>
+      <w:pPr>
+        <w:rPr>
+          <w:rFonts w:ascii="Verdana" w:hAnsi="Verdana"/>
+          <w:sz w:val="24"/>
+        </w:rPr>
+      </w:pPr>
+      <w:proofErr w:type="spellStart"/>
+      <w:r>
+        <w:rPr>
+          <w:rFonts w:ascii="Verdana" w:hAnsi="Verdana"/>
+          <w:sz w:val="24"/>
+        </w:rPr>
+        <w:t>Oppman</w:t>
+      </w:r>
+      <w:proofErr w:type="spellEnd"/>
+      <w:r>
+        <w:rPr>
+          <w:rFonts w:ascii="Verdana" w:hAnsi="Verdana"/>
+          <w:sz w:val="24"/>
+        </w:rPr>
+        <w:t xml:space="preserve"> 13</w:t>
+      </w:r>
+    </w:p>
+    <w:p>
+      <w:pPr>
+        <w:rPr>
+          <w:rFonts w:ascii="Verdana" w:hAnsi="Verdana"/>
+          <w:sz w:val="24"/>
+        </w:rPr>
+      </w:pPr>
+      <w:r>
+        <w:rPr>
+          <w:rFonts w:ascii="Verdana" w:hAnsi="Verdana"/>
+          <w:sz w:val="24"/>
+        </w:rPr>
+        <w:t>Cuban President Raul Castro said Sunday that he would step down from power in 2018, when his second term as president is set to end.</w:t>
+      </w:r>
+      <w:r>
+        <w:rPr>
+          <w:rFonts w:ascii="Verdana" w:hAnsi="Verdana"/>
+          <w:sz w:val="24"/>
+        </w:rPr>
+        <w:t xml:space="preserve"> …</w:t>
+      </w:r>
+      <w:r>
+        <w:t xml:space="preserve"> </w:t>
+      </w:r>
+      <w:r>
+        <w:rPr>
+          <w:rFonts w:ascii="Verdana" w:hAnsi="Verdana"/>
+          <w:sz w:val="24"/>
+        </w:rPr>
+        <w:t>Also Sunday, lawmakers elevated Miguel Diaz-</w:t>
+      </w:r>
+      <w:proofErr w:type="spellStart"/>
+      <w:r>
+        <w:rPr>
+          <w:rFonts w:ascii="Verdana" w:hAnsi="Verdana"/>
+          <w:sz w:val="24"/>
+        </w:rPr>
+        <w:t>Canel</w:t>
+      </w:r>
+      <w:proofErr w:type="spellEnd"/>
+      <w:r>
+        <w:rPr>
+          <w:rFonts w:ascii="Verdana" w:hAnsi="Verdana"/>
+          <w:sz w:val="24"/>
+        </w:rPr>
+        <w:t xml:space="preserve"> Bermudez, 52, to the position of first vice president, putting him next in line to succeed Castro.</w:t>
+      </w:r>
+      <w:r>
+        <w:rPr>
+          <w:rFonts w:ascii="Verdana" w:hAnsi="Verdana"/>
+          <w:sz w:val="24"/>
+        </w:rPr>
+        <w:t xml:space="preserve"> </w:t>
+      </w:r>
+    </w:p>
+    <w:p>
+      <w:pPr>
+        <w:rPr>
+          <w:rFonts w:ascii="Verdana" w:hAnsi="Verdana"/>
+          <w:sz w:val="24"/>
+        </w:rPr>
+      </w:pPr>
+    </w:p>
+    <w:p>
+      <w:pPr>
+        <w:rPr>
+          <w:rFonts w:ascii="Verdana" w:hAnsi="Verdana"/>
+          <w:sz w:val="24"/>
+        </w:rPr>
+      </w:pPr>
+      <w:r>
+        <w:rPr>
+          <w:rFonts w:ascii="Verdana" w:hAnsi="Verdana"/>
+          <w:sz w:val="24"/>
+        </w:rPr>
+        <w:t>Raul Castro stepping down from power will mean that the Castro regime will finally come to an end. The new vice president Miguel Diaz-</w:t>
+      </w:r>
+      <w:proofErr w:type="spellStart"/>
+      <w:r>
+        <w:rPr>
+          <w:rFonts w:ascii="Verdana" w:hAnsi="Verdana"/>
+          <w:sz w:val="24"/>
+        </w:rPr>
+        <w:t>Canel</w:t>
+      </w:r>
+      <w:proofErr w:type="spellEnd"/>
+      <w:r>
+        <w:rPr>
+          <w:rFonts w:ascii="Verdana" w:hAnsi="Verdana"/>
+          <w:sz w:val="24"/>
+        </w:rPr>
+        <w:t xml:space="preserve"> Bermudez has been described as someone who wants change and can possibly move towards </w:t>
+      </w:r>
+    </w:p>
+    <w:p>
+      <w:pPr>
+        <w:rPr>
+          <w:rFonts w:ascii="Verdana" w:hAnsi="Verdana"/>
+          <w:sz w:val="24"/>
+        </w:rPr>
+      </w:pPr>
+    </w:p>
+    <w:p>
+      <w:pPr>
+        <w:rPr>
+          <w:rFonts w:ascii="Verdana" w:hAnsi="Verdana"/>
+          <w:sz w:val="24"/>
+        </w:rPr>
+      </w:pPr>
+    </w:p>
+    <w:p>
+      <w:pPr>
+        <w:rPr>
+          <w:rFonts w:ascii="Verdana" w:hAnsi="Verdana"/>
+          <w:sz w:val="24"/>
+        </w:rPr>
+      </w:pPr>
+    </w:p>
+    <w:p>
+      <w:pPr>
+        <w:rPr>
+          <w:rFonts w:ascii="Verdana" w:hAnsi="Verdana"/>
+          <w:sz w:val="24"/>
+        </w:rPr>
+      </w:pPr>
     </w:p>
     <w:sectPr>
       <w:pgSz w:w="12240" w:h="15840"/>
@@ -1053,7 +1744,7 @@
     <w:name w:val="Normal"/>
     <w:aliases w:val="Normal/Card"/>
     <w:qFormat/>
-    <w:rsid w:val="00496265"/>
+    <w:rsid w:val="00604C41"/>
     <w:pPr>
       <w:spacing w:after="160" w:line="259" w:lineRule="auto"/>
     </w:pPr>
@@ -1070,7 +1761,7 @@
     <w:link w:val="Heading1Char"/>
     <w:uiPriority w:val="9"/>
     <w:qFormat/>
-    <w:rsid w:val="00496265"/>
+    <w:rsid w:val="00604C41"/>
     <w:pPr>
       <w:keepNext/>
       <w:keepLines/>
@@ -1102,7 +1793,7 @@
     <w:uiPriority w:val="9"/>
     <w:unhideWhenUsed/>
     <w:qFormat/>
-    <w:rsid w:val="00496265"/>
+    <w:rsid w:val="00604C41"/>
     <w:pPr>
       <w:keepNext/>
       <w:keepLines/>
@@ -1129,7 +1820,7 @@
     <w:uiPriority w:val="9"/>
     <w:unhideWhenUsed/>
     <w:qFormat/>
-    <w:rsid w:val="00496265"/>
+    <w:rsid w:val="00604C41"/>
     <w:pPr>
       <w:keepNext/>
       <w:keepLines/>
@@ -1156,7 +1847,7 @@
     <w:uiPriority w:val="9"/>
     <w:unhideWhenUsed/>
     <w:qFormat/>
-    <w:rsid w:val="00496265"/>
+    <w:rsid w:val="00604C41"/>
     <w:pPr>
       <w:keepNext/>
       <w:keepLines/>
@@ -1176,6 +1867,7 @@
     <w:uiPriority w:val="1"/>
     <w:semiHidden/>
     <w:unhideWhenUsed/>
+    <w:rsid w:val="00604C41"/>
   </w:style>
   <w:style w:type="table" w:default="1" w:styleId="TableNormal">
     <w:name w:val="Normal Table"/>
@@ -1197,6 +1889,7 @@
     <w:uiPriority w:val="99"/>
     <w:semiHidden/>
     <w:unhideWhenUsed/>
+    <w:rsid w:val="00604C41"/>
   </w:style>
   <w:style w:type="character" w:customStyle="1" w:styleId="Heading1Char">
     <w:name w:val="Heading 1 Char"/>
@@ -1204,7 +1897,7 @@
     <w:basedOn w:val="DefaultParagraphFont"/>
     <w:link w:val="Heading1"/>
     <w:uiPriority w:val="9"/>
-    <w:rsid w:val="00496265"/>
+    <w:rsid w:val="00604C41"/>
     <w:rPr>
       <w:rFonts w:ascii="Calibri" w:eastAsiaTheme="majorEastAsia" w:hAnsi="Calibri" w:cstheme="majorBidi"/>
       <w:b/>
@@ -1219,7 +1912,7 @@
     <w:basedOn w:val="DefaultParagraphFont"/>
     <w:link w:val="Heading2"/>
     <w:uiPriority w:val="9"/>
-    <w:rsid w:val="00496265"/>
+    <w:rsid w:val="00604C41"/>
     <w:rPr>
       <w:rFonts w:ascii="Calibri" w:eastAsiaTheme="majorEastAsia" w:hAnsi="Calibri" w:cstheme="majorBidi"/>
       <w:b/>
@@ -1235,7 +1928,7 @@
     <w:basedOn w:val="DefaultParagraphFont"/>
     <w:link w:val="Heading3"/>
     <w:uiPriority w:val="9"/>
-    <w:rsid w:val="00496265"/>
+    <w:rsid w:val="00604C41"/>
     <w:rPr>
       <w:rFonts w:ascii="Calibri" w:eastAsiaTheme="majorEastAsia" w:hAnsi="Calibri" w:cstheme="majorBidi"/>
       <w:b/>
@@ -1251,7 +1944,7 @@
     <w:basedOn w:val="DefaultParagraphFont"/>
     <w:link w:val="Heading4"/>
     <w:uiPriority w:val="9"/>
-    <w:rsid w:val="00496265"/>
+    <w:rsid w:val="00604C41"/>
     <w:rPr>
       <w:rFonts w:ascii="Calibri" w:eastAsiaTheme="majorEastAsia" w:hAnsi="Calibri" w:cstheme="majorBidi"/>
       <w:b/>
@@ -1266,7 +1959,7 @@
     <w:basedOn w:val="DefaultParagraphFont"/>
     <w:uiPriority w:val="1"/>
     <w:qFormat/>
-    <w:rsid w:val="00496265"/>
+    <w:rsid w:val="00604C41"/>
     <w:rPr>
       <w:b/>
       <w:sz w:val="26"/>
@@ -1279,7 +1972,7 @@
     <w:basedOn w:val="DefaultParagraphFont"/>
     <w:uiPriority w:val="1"/>
     <w:qFormat/>
-    <w:rsid w:val="00496265"/>
+    <w:rsid w:val="00604C41"/>
     <w:rPr>
       <w:b w:val="0"/>
       <w:sz w:val="22"/>
@@ -1291,7 +1984,7 @@
     <w:basedOn w:val="DefaultParagraphFont"/>
     <w:uiPriority w:val="20"/>
     <w:qFormat/>
-    <w:rsid w:val="00496265"/>
+    <w:rsid w:val="00604C41"/>
     <w:rPr>
       <w:rFonts w:ascii="Calibri" w:hAnsi="Calibri"/>
       <w:b/>
@@ -1308,7 +2001,7 @@
     <w:uiPriority w:val="99"/>
     <w:semiHidden/>
     <w:unhideWhenUsed/>
-    <w:rsid w:val="00496265"/>
+    <w:rsid w:val="00604C41"/>
     <w:rPr>
       <w:color w:val="auto"/>
       <w:u w:val="none"/>
@@ -1320,7 +2013,7 @@
     <w:uiPriority w:val="99"/>
     <w:semiHidden/>
     <w:unhideWhenUsed/>
-    <w:rsid w:val="00496265"/>
+    <w:rsid w:val="00604C41"/>
     <w:rPr>
       <w:color w:val="auto"/>
       <w:u w:val="none"/>
@@ -1333,7 +2026,7 @@
     <w:uiPriority w:val="99"/>
     <w:semiHidden/>
     <w:unhideWhenUsed/>
-    <w:rsid w:val="00496265"/>
+    <w:rsid w:val="00604C41"/>
     <w:pPr>
       <w:spacing w:after="0" w:line="240" w:lineRule="auto"/>
     </w:pPr>
@@ -1348,7 +2041,7 @@
     <w:link w:val="DocumentMap"/>
     <w:uiPriority w:val="99"/>
     <w:semiHidden/>
-    <w:rsid w:val="00496265"/>
+    <w:rsid w:val="00604C41"/>
     <w:rPr>
       <w:rFonts w:ascii="Lucida Grande" w:hAnsi="Lucida Grande" w:cs="Lucida Grande"/>
     </w:rPr>
@@ -1521,7 +2214,7 @@
     <w:name w:val="Normal"/>
     <w:aliases w:val="Normal/Card"/>
     <w:qFormat/>
-    <w:rsid w:val="00496265"/>
+    <w:rsid w:val="00604C41"/>
     <w:pPr>
       <w:spacing w:after="160" w:line="259" w:lineRule="auto"/>
     </w:pPr>
@@ -1538,7 +2231,7 @@
     <w:link w:val="Heading1Char"/>
     <w:uiPriority w:val="9"/>
     <w:qFormat/>
-    <w:rsid w:val="00496265"/>
+    <w:rsid w:val="00604C41"/>
     <w:pPr>
       <w:keepNext/>
       <w:keepLines/>
@@ -1570,7 +2263,7 @@
     <w:uiPriority w:val="9"/>
     <w:unhideWhenUsed/>
     <w:qFormat/>
-    <w:rsid w:val="00496265"/>
+    <w:rsid w:val="00604C41"/>
     <w:pPr>
       <w:keepNext/>
       <w:keepLines/>
@@ -1597,7 +2290,7 @@
     <w:uiPriority w:val="9"/>
     <w:unhideWhenUsed/>
     <w:qFormat/>
-    <w:rsid w:val="00496265"/>
+    <w:rsid w:val="00604C41"/>
     <w:pPr>
       <w:keepNext/>
       <w:keepLines/>
@@ -1624,7 +2317,7 @@
     <w:uiPriority w:val="9"/>
     <w:unhideWhenUsed/>
     <w:qFormat/>
-    <w:rsid w:val="00496265"/>
+    <w:rsid w:val="00604C41"/>
     <w:pPr>
       <w:keepNext/>
       <w:keepLines/>
@@ -1644,6 +2337,7 @@
     <w:uiPriority w:val="1"/>
     <w:semiHidden/>
     <w:unhideWhenUsed/>
+    <w:rsid w:val="00604C41"/>
   </w:style>
   <w:style w:type="table" w:default="1" w:styleId="TableNormal">
     <w:name w:val="Normal Table"/>
@@ -1665,6 +2359,7 @@
     <w:uiPriority w:val="99"/>
     <w:semiHidden/>
     <w:unhideWhenUsed/>
+    <w:rsid w:val="00604C41"/>
   </w:style>
   <w:style w:type="character" w:customStyle="1" w:styleId="Heading1Char">
     <w:name w:val="Heading 1 Char"/>
@@ -1672,7 +2367,7 @@
     <w:basedOn w:val="DefaultParagraphFont"/>
     <w:link w:val="Heading1"/>
     <w:uiPriority w:val="9"/>
-    <w:rsid w:val="00496265"/>
+    <w:rsid w:val="00604C41"/>
     <w:rPr>
       <w:rFonts w:ascii="Calibri" w:eastAsiaTheme="majorEastAsia" w:hAnsi="Calibri" w:cstheme="majorBidi"/>
       <w:b/>
@@ -1687,7 +2382,7 @@
     <w:basedOn w:val="DefaultParagraphFont"/>
     <w:link w:val="Heading2"/>
     <w:uiPriority w:val="9"/>
-    <w:rsid w:val="00496265"/>
+    <w:rsid w:val="00604C41"/>
     <w:rPr>
       <w:rFonts w:ascii="Calibri" w:eastAsiaTheme="majorEastAsia" w:hAnsi="Calibri" w:cstheme="majorBidi"/>
       <w:b/>
@@ -1703,7 +2398,7 @@
     <w:basedOn w:val="DefaultParagraphFont"/>
     <w:link w:val="Heading3"/>
     <w:uiPriority w:val="9"/>
-    <w:rsid w:val="00496265"/>
+    <w:rsid w:val="00604C41"/>
     <w:rPr>
       <w:rFonts w:ascii="Calibri" w:eastAsiaTheme="majorEastAsia" w:hAnsi="Calibri" w:cstheme="majorBidi"/>
       <w:b/>
@@ -1719,7 +2414,7 @@
     <w:basedOn w:val="DefaultParagraphFont"/>
     <w:link w:val="Heading4"/>
     <w:uiPriority w:val="9"/>
-    <w:rsid w:val="00496265"/>
+    <w:rsid w:val="00604C41"/>
     <w:rPr>
       <w:rFonts w:ascii="Calibri" w:eastAsiaTheme="majorEastAsia" w:hAnsi="Calibri" w:cstheme="majorBidi"/>
       <w:b/>
@@ -1734,7 +2429,7 @@
     <w:basedOn w:val="DefaultParagraphFont"/>
     <w:uiPriority w:val="1"/>
     <w:qFormat/>
-    <w:rsid w:val="00496265"/>
+    <w:rsid w:val="00604C41"/>
     <w:rPr>
       <w:b/>
       <w:sz w:val="26"/>
@@ -1747,7 +2442,7 @@
     <w:basedOn w:val="DefaultParagraphFont"/>
     <w:uiPriority w:val="1"/>
     <w:qFormat/>
-    <w:rsid w:val="00496265"/>
+    <w:rsid w:val="00604C41"/>
     <w:rPr>
       <w:b w:val="0"/>
       <w:sz w:val="22"/>
@@ -1759,7 +2454,7 @@
     <w:basedOn w:val="DefaultParagraphFont"/>
     <w:uiPriority w:val="20"/>
     <w:qFormat/>
-    <w:rsid w:val="00496265"/>
+    <w:rsid w:val="00604C41"/>
     <w:rPr>
       <w:rFonts w:ascii="Calibri" w:hAnsi="Calibri"/>
       <w:b/>
@@ -1776,7 +2471,7 @@
     <w:uiPriority w:val="99"/>
     <w:semiHidden/>
     <w:unhideWhenUsed/>
-    <w:rsid w:val="00496265"/>
+    <w:rsid w:val="00604C41"/>
     <w:rPr>
       <w:color w:val="auto"/>
       <w:u w:val="none"/>
@@ -1788,7 +2483,7 @@
     <w:uiPriority w:val="99"/>
     <w:semiHidden/>
     <w:unhideWhenUsed/>
-    <w:rsid w:val="00496265"/>
+    <w:rsid w:val="00604C41"/>
     <w:rPr>
       <w:color w:val="auto"/>
       <w:u w:val="none"/>
@@ -1801,7 +2496,7 @@
     <w:uiPriority w:val="99"/>
     <w:semiHidden/>
     <w:unhideWhenUsed/>
-    <w:rsid w:val="00496265"/>
+    <w:rsid w:val="00604C41"/>
     <w:pPr>
       <w:spacing w:after="0" w:line="240" w:lineRule="auto"/>
     </w:pPr>
@@ -1816,7 +2511,7 @@
     <w:link w:val="DocumentMap"/>
     <w:uiPriority w:val="99"/>
     <w:semiHidden/>
-    <w:rsid w:val="00496265"/>
+    <w:rsid w:val="00604C41"/>
     <w:rPr>
       <w:rFonts w:ascii="Lucida Grande" w:hAnsi="Lucida Grande" w:cs="Lucida Grande"/>
     </w:rPr>
@@ -2145,12 +2840,6 @@
 </file>
 
 <file path=customXml/item1.xml><?xml version="1.0" encoding="utf-8"?>
-<p:properties xmlns:p="http://schemas.microsoft.com/office/2006/metadata/properties" xmlns:xsi="http://www.w3.org/2001/XMLSchema-instance" xmlns:pc="http://schemas.microsoft.com/office/infopath/2007/PartnerControls">
-  <documentManagement/>
-</p:properties>
-</file>
-
-<file path=customXml/item2.xml><?xml version="1.0" encoding="utf-8"?>
 <?mso-contentType ?>
 <FormTemplates xmlns="http://schemas.microsoft.com/sharepoint/v3/contenttype/forms">
   <Display>DocumentLibraryForm</Display>
@@ -2159,7 +2848,7 @@
 </FormTemplates>
 </file>
 
-<file path=customXml/item3.xml><?xml version="1.0" encoding="utf-8"?>
+<file path=customXml/item2.xml><?xml version="1.0" encoding="utf-8"?>
 <ct:contentTypeSchema xmlns:ct="http://schemas.microsoft.com/office/2006/metadata/contentType" xmlns:ma="http://schemas.microsoft.com/office/2006/metadata/properties/metaAttributes" ct:_="" ma:_="" ma:contentTypeName="Document" ma:contentTypeID="0x0101003B7048220BF6294AA81A81154006E0AD" ma:contentTypeVersion="1" ma:contentTypeDescription="Create a new document." ma:contentTypeScope="" ma:versionID="758fa84223e1315f6f570b93833ff203">
   <xsd:schema xmlns:xsd="http://www.w3.org/2001/XMLSchema" xmlns:xs="http://www.w3.org/2001/XMLSchema" xmlns:p="http://schemas.microsoft.com/office/2006/metadata/properties" targetNamespace="http://schemas.microsoft.com/office/2006/metadata/properties" ma:root="true" ma:fieldsID="d7e1f43ebed5d78fff7f4615dbc6b383">
     <xsd:element name="properties">
@@ -2273,20 +2962,17 @@
 </ct:contentTypeSchema>
 </file>
 
+<file path=customXml/item3.xml><?xml version="1.0" encoding="utf-8"?>
+<p:properties xmlns:p="http://schemas.microsoft.com/office/2006/metadata/properties" xmlns:xsi="http://www.w3.org/2001/XMLSchema-instance" xmlns:pc="http://schemas.microsoft.com/office/infopath/2007/PartnerControls">
+  <documentManagement/>
+</p:properties>
+</file>
+
 <file path=customXml/item4.xml><?xml version="1.0" encoding="utf-8"?>
 <b:Sources xmlns:b="http://schemas.openxmlformats.org/officeDocument/2006/bibliography" xmlns="http://schemas.openxmlformats.org/officeDocument/2006/bibliography" SelectedStyle="/APA.XSL" StyleName="APA"/>
 </file>
 
 <file path=customXml/itemProps1.xml><?xml version="1.0" encoding="utf-8"?>
-<ds:datastoreItem xmlns:ds="http://schemas.openxmlformats.org/officeDocument/2006/customXml" ds:itemID="{8B90BFFB-A158-405F-A8B0-58A27F10BCEB}">
-  <ds:schemaRefs>
-    <ds:schemaRef ds:uri="http://schemas.microsoft.com/office/2006/metadata/properties"/>
-    <ds:schemaRef ds:uri="http://schemas.microsoft.com/office/infopath/2007/PartnerControls"/>
-  </ds:schemaRefs>
-</ds:datastoreItem>
-</file>
-
-<file path=customXml/itemProps2.xml><?xml version="1.0" encoding="utf-8"?>
 <ds:datastoreItem xmlns:ds="http://schemas.openxmlformats.org/officeDocument/2006/customXml" ds:itemID="{6C695485-26C2-4287-99C4-620F927462C0}">
   <ds:schemaRefs>
     <ds:schemaRef ds:uri="http://schemas.microsoft.com/sharepoint/v3/contenttype/forms"/>
@@ -2294,7 +2980,7 @@
 </ds:datastoreItem>
 </file>
 
-<file path=customXml/itemProps3.xml><?xml version="1.0" encoding="utf-8"?>
+<file path=customXml/itemProps2.xml><?xml version="1.0" encoding="utf-8"?>
 <ds:datastoreItem xmlns:ds="http://schemas.openxmlformats.org/officeDocument/2006/customXml" ds:itemID="{A96B8D91-DB37-4A6B-BB98-F47F5C30BC7F}">
   <ds:schemaRefs>
     <ds:schemaRef ds:uri="http://schemas.microsoft.com/office/2006/metadata/contentType"/>
@@ -2310,8 +2996,17 @@
 </ds:datastoreItem>
 </file>
 
+<file path=customXml/itemProps3.xml><?xml version="1.0" encoding="utf-8"?>
+<ds:datastoreItem xmlns:ds="http://schemas.openxmlformats.org/officeDocument/2006/customXml" ds:itemID="{8B90BFFB-A158-405F-A8B0-58A27F10BCEB}">
+  <ds:schemaRefs>
+    <ds:schemaRef ds:uri="http://schemas.microsoft.com/office/2006/metadata/properties"/>
+    <ds:schemaRef ds:uri="http://schemas.microsoft.com/office/infopath/2007/PartnerControls"/>
+  </ds:schemaRefs>
+</ds:datastoreItem>
+</file>
+
 <file path=customXml/itemProps4.xml><?xml version="1.0" encoding="utf-8"?>
-<ds:datastoreItem xmlns:ds="http://schemas.openxmlformats.org/officeDocument/2006/customXml" ds:itemID="{50FC6BA5-572E-1C4D-A494-EDA83C107244}">
+<ds:datastoreItem xmlns:ds="http://schemas.openxmlformats.org/officeDocument/2006/customXml" ds:itemID="{1AD700B2-7F34-CE46-A7D9-935993EDD318}">
   <ds:schemaRefs>
     <ds:schemaRef ds:uri="http://schemas.openxmlformats.org/officeDocument/2006/bibliography"/>
   </ds:schemaRefs>

</xml_diff>

<commit_message>
Finished Contention 2 descriptions
So much Damn work
</commit_message>
<xml_diff>
--- a/Affirmation.docx
+++ b/Affirmation.docx
@@ -212,317 +212,6 @@
           <w:rFonts w:ascii="Verdana" w:hAnsi="Verdana"/>
           <w:sz w:val="24"/>
         </w:rPr>
-        <w:t>List of Possible Contentions</w:t>
-      </w:r>
-    </w:p>
-    <w:p>
-      <w:pPr>
-        <w:rPr>
-          <w:rFonts w:ascii="Verdana" w:hAnsi="Verdana"/>
-          <w:sz w:val="24"/>
-        </w:rPr>
-      </w:pPr>
-    </w:p>
-    <w:p>
-      <w:pPr>
-        <w:rPr>
-          <w:rFonts w:ascii="Verdana" w:hAnsi="Verdana"/>
-          <w:sz w:val="24"/>
-        </w:rPr>
-      </w:pPr>
-      <w:r>
-        <w:rPr>
-          <w:rFonts w:ascii="Verdana" w:hAnsi="Verdana"/>
-          <w:sz w:val="24"/>
-        </w:rPr>
-        <w:t>~Humanitarian</w:t>
-      </w:r>
-    </w:p>
-    <w:p>
-      <w:pPr>
-        <w:rPr>
-          <w:rFonts w:ascii="Verdana" w:hAnsi="Verdana"/>
-          <w:sz w:val="24"/>
-        </w:rPr>
-      </w:pPr>
-      <w:r>
-        <w:rPr>
-          <w:rFonts w:ascii="Verdana" w:hAnsi="Verdana"/>
-          <w:sz w:val="24"/>
-        </w:rPr>
-        <w:tab/>
-        <w:t>Lives of Cuban Natives</w:t>
-      </w:r>
-    </w:p>
-    <w:p>
-      <w:pPr>
-        <w:rPr>
-          <w:rFonts w:ascii="Verdana" w:hAnsi="Verdana"/>
-          <w:sz w:val="24"/>
-        </w:rPr>
-      </w:pPr>
-      <w:r>
-        <w:rPr>
-          <w:rFonts w:ascii="Verdana" w:hAnsi="Verdana"/>
-          <w:sz w:val="24"/>
-        </w:rPr>
-        <w:tab/>
-        <w:t>What the Cuban Natives want</w:t>
-      </w:r>
-    </w:p>
-    <w:p>
-      <w:pPr>
-        <w:rPr>
-          <w:rFonts w:ascii="Verdana" w:hAnsi="Verdana"/>
-          <w:sz w:val="24"/>
-        </w:rPr>
-      </w:pPr>
-      <w:r>
-        <w:rPr>
-          <w:rFonts w:ascii="Verdana" w:hAnsi="Verdana"/>
-          <w:sz w:val="24"/>
-        </w:rPr>
-        <w:tab/>
-        <w:t xml:space="preserve">How the people of the United States feel </w:t>
-      </w:r>
-    </w:p>
-    <w:p>
-      <w:pPr>
-        <w:rPr>
-          <w:rFonts w:ascii="Verdana" w:hAnsi="Verdana"/>
-          <w:sz w:val="24"/>
-        </w:rPr>
-      </w:pPr>
-      <w:r>
-        <w:rPr>
-          <w:rFonts w:ascii="Verdana" w:hAnsi="Verdana"/>
-          <w:sz w:val="24"/>
-        </w:rPr>
-        <w:tab/>
-        <w:t>What are the potential consequences if we do not lift the embargo</w:t>
-      </w:r>
-    </w:p>
-    <w:p>
-      <w:pPr>
-        <w:rPr>
-          <w:rFonts w:ascii="Verdana" w:hAnsi="Verdana"/>
-          <w:sz w:val="24"/>
-        </w:rPr>
-      </w:pPr>
-      <w:r>
-        <w:rPr>
-          <w:rFonts w:ascii="Verdana" w:hAnsi="Verdana"/>
-          <w:sz w:val="24"/>
-        </w:rPr>
-        <w:t>~ Economy</w:t>
-      </w:r>
-    </w:p>
-    <w:p>
-      <w:pPr>
-        <w:rPr>
-          <w:rFonts w:ascii="Verdana" w:hAnsi="Verdana"/>
-          <w:sz w:val="24"/>
-        </w:rPr>
-      </w:pPr>
-      <w:r>
-        <w:rPr>
-          <w:rFonts w:ascii="Verdana" w:hAnsi="Verdana"/>
-          <w:sz w:val="24"/>
-        </w:rPr>
-        <w:tab/>
-        <w:t>United States Economic Growth</w:t>
-      </w:r>
-    </w:p>
-    <w:p>
-      <w:pPr>
-        <w:rPr>
-          <w:rFonts w:ascii="Verdana" w:hAnsi="Verdana"/>
-          <w:sz w:val="24"/>
-        </w:rPr>
-      </w:pPr>
-      <w:r>
-        <w:rPr>
-          <w:rFonts w:ascii="Verdana" w:hAnsi="Verdana"/>
-          <w:sz w:val="24"/>
-        </w:rPr>
-        <w:tab/>
-        <w:t>New Cuban Industries</w:t>
-      </w:r>
-    </w:p>
-    <w:p>
-      <w:pPr>
-        <w:rPr>
-          <w:rFonts w:ascii="Verdana" w:hAnsi="Verdana"/>
-          <w:sz w:val="24"/>
-        </w:rPr>
-      </w:pPr>
-      <w:r>
-        <w:rPr>
-          <w:rFonts w:ascii="Verdana" w:hAnsi="Verdana"/>
-          <w:sz w:val="24"/>
-        </w:rPr>
-        <w:tab/>
-        <w:t>Trade</w:t>
-      </w:r>
-    </w:p>
-    <w:p>
-      <w:pPr>
-        <w:rPr>
-          <w:rFonts w:ascii="Verdana" w:hAnsi="Verdana"/>
-          <w:sz w:val="24"/>
-        </w:rPr>
-      </w:pPr>
-      <w:r>
-        <w:rPr>
-          <w:rFonts w:ascii="Verdana" w:hAnsi="Verdana"/>
-          <w:sz w:val="24"/>
-        </w:rPr>
-        <w:tab/>
-        <w:t>Most other sub point</w:t>
-      </w:r>
-    </w:p>
-    <w:p>
-      <w:pPr>
-        <w:rPr>
-          <w:rFonts w:ascii="Verdana" w:hAnsi="Verdana"/>
-          <w:sz w:val="24"/>
-        </w:rPr>
-      </w:pPr>
-      <w:r>
-        <w:rPr>
-          <w:rFonts w:ascii="Verdana" w:hAnsi="Verdana"/>
-          <w:sz w:val="24"/>
-        </w:rPr>
-        <w:t>~ Accessibility of Natural resources</w:t>
-      </w:r>
-    </w:p>
-    <w:p>
-      <w:pPr>
-        <w:rPr>
-          <w:rFonts w:ascii="Verdana" w:hAnsi="Verdana"/>
-          <w:sz w:val="24"/>
-        </w:rPr>
-      </w:pPr>
-      <w:r>
-        <w:rPr>
-          <w:rFonts w:ascii="Verdana" w:hAnsi="Verdana"/>
-          <w:sz w:val="24"/>
-        </w:rPr>
-        <w:tab/>
-        <w:t>Trade</w:t>
-      </w:r>
-    </w:p>
-    <w:p>
-      <w:pPr>
-        <w:rPr>
-          <w:rFonts w:ascii="Verdana" w:hAnsi="Verdana"/>
-          <w:sz w:val="24"/>
-        </w:rPr>
-      </w:pPr>
-      <w:r>
-        <w:rPr>
-          <w:rFonts w:ascii="Verdana" w:hAnsi="Verdana"/>
-          <w:sz w:val="24"/>
-        </w:rPr>
-        <w:tab/>
-        <w:t>New United States industries</w:t>
-      </w:r>
-    </w:p>
-    <w:p>
-      <w:pPr>
-        <w:rPr>
-          <w:rFonts w:ascii="Verdana" w:hAnsi="Verdana"/>
-          <w:sz w:val="24"/>
-        </w:rPr>
-      </w:pPr>
-      <w:r>
-        <w:rPr>
-          <w:rFonts w:ascii="Verdana" w:hAnsi="Verdana"/>
-          <w:sz w:val="24"/>
-        </w:rPr>
-        <w:tab/>
-        <w:t xml:space="preserve">Access to Gulf of Mexico, and other countries in near vicinity. </w:t>
-      </w:r>
-    </w:p>
-    <w:p>
-      <w:pPr>
-        <w:rPr>
-          <w:rFonts w:ascii="Verdana" w:hAnsi="Verdana"/>
-          <w:sz w:val="24"/>
-        </w:rPr>
-      </w:pPr>
-      <w:r>
-        <w:rPr>
-          <w:rFonts w:ascii="Verdana" w:hAnsi="Verdana"/>
-          <w:sz w:val="24"/>
-        </w:rPr>
-        <w:tab/>
-      </w:r>
-      <w:r>
-        <w:rPr>
-          <w:rFonts w:ascii="Verdana" w:hAnsi="Verdana"/>
-          <w:sz w:val="24"/>
-        </w:rPr>
-        <w:tab/>
-      </w:r>
-    </w:p>
-    <w:p>
-      <w:pPr>
-        <w:rPr>
-          <w:rFonts w:ascii="Verdana" w:hAnsi="Verdana"/>
-          <w:sz w:val="24"/>
-        </w:rPr>
-      </w:pPr>
-      <w:r>
-        <w:rPr>
-          <w:rFonts w:ascii="Verdana" w:hAnsi="Verdana"/>
-          <w:sz w:val="24"/>
-        </w:rPr>
-        <w:t xml:space="preserve">~ </w:t>
-      </w:r>
-      <w:r>
-        <w:rPr>
-          <w:rFonts w:ascii="Verdana" w:hAnsi="Verdana"/>
-          <w:sz w:val="24"/>
-        </w:rPr>
-        <w:t xml:space="preserve">We are the only ones who have kept the embargo. </w:t>
-      </w:r>
-    </w:p>
-    <w:p>
-      <w:pPr>
-        <w:rPr>
-          <w:rFonts w:ascii="Verdana" w:hAnsi="Verdana"/>
-          <w:sz w:val="24"/>
-        </w:rPr>
-      </w:pPr>
-      <w:r>
-        <w:rPr>
-          <w:rFonts w:ascii="Verdana" w:hAnsi="Verdana"/>
-          <w:sz w:val="24"/>
-        </w:rPr>
-        <w:tab/>
-        <w:t xml:space="preserve">All other countries have removed the embargo because it failed for them and it is failing for us. </w:t>
-      </w:r>
-      <w:r>
-        <w:rPr>
-          <w:rFonts w:ascii="Verdana" w:hAnsi="Verdana"/>
-          <w:sz w:val="24"/>
-        </w:rPr>
-        <w:tab/>
-      </w:r>
-    </w:p>
-    <w:p>
-      <w:pPr>
-        <w:rPr>
-          <w:rFonts w:ascii="Verdana" w:hAnsi="Verdana"/>
-          <w:sz w:val="24"/>
-        </w:rPr>
-      </w:pPr>
-      <w:r>
-        <w:rPr>
-          <w:rFonts w:ascii="Verdana" w:hAnsi="Verdana"/>
-          <w:sz w:val="24"/>
-        </w:rPr>
         <w:tab/>
         <w:t>Despite Cuba not meeting the requirements, it’s the US job to fulfill duties other countries can’t stand up and do.</w:t>
       </w:r>
@@ -1022,7 +711,547 @@
           <w:rFonts w:ascii="Verdana" w:hAnsi="Verdana"/>
           <w:sz w:val="24"/>
         </w:rPr>
-        <w:t xml:space="preserve"> job in the United States and around the wo</w:t>
+        <w:t xml:space="preserve"> job in the United States and around the world are Farmers, Ranchers, and agricultural </w:t>
+      </w:r>
+      <w:r>
+        <w:rPr>
+          <w:rFonts w:ascii="Verdana" w:hAnsi="Verdana"/>
+          <w:sz w:val="24"/>
+        </w:rPr>
+        <w:t>managers</w:t>
+      </w:r>
+      <w:r>
+        <w:rPr>
+          <w:rFonts w:ascii="Verdana" w:hAnsi="Verdana"/>
+          <w:sz w:val="24"/>
+        </w:rPr>
+        <w:t xml:space="preserve">. </w:t>
+      </w:r>
+      <w:r>
+        <w:rPr>
+          <w:rFonts w:ascii="Verdana" w:hAnsi="Verdana"/>
+          <w:sz w:val="24"/>
+        </w:rPr>
+        <w:t xml:space="preserve">End. </w:t>
+      </w:r>
+      <w:r>
+        <w:rPr>
+          <w:rFonts w:ascii="Verdana" w:hAnsi="Verdana"/>
+          <w:color w:val="FF0000"/>
+          <w:sz w:val="16"/>
+        </w:rPr>
+        <w:t>(3)</w:t>
+      </w:r>
+      <w:r>
+        <w:rPr>
+          <w:rFonts w:ascii="Verdana" w:hAnsi="Verdana"/>
+          <w:sz w:val="16"/>
+        </w:rPr>
+        <w:t xml:space="preserve"> </w:t>
+      </w:r>
+      <w:r>
+        <w:rPr>
+          <w:rFonts w:ascii="Verdana" w:hAnsi="Verdana"/>
+          <w:sz w:val="24"/>
+        </w:rPr>
+        <w:t xml:space="preserve">Without food, and water the challenge to maintain </w:t>
+      </w:r>
+      <w:r>
+        <w:rPr>
+          <w:rFonts w:ascii="Verdana" w:hAnsi="Verdana"/>
+          <w:sz w:val="24"/>
+        </w:rPr>
+        <w:t>a healthy population</w:t>
+      </w:r>
+      <w:r>
+        <w:rPr>
+          <w:rFonts w:ascii="Verdana" w:hAnsi="Verdana"/>
+          <w:sz w:val="24"/>
+        </w:rPr>
+        <w:t xml:space="preserve"> is very difficult.</w:t>
+      </w:r>
+    </w:p>
+    <w:p>
+      <w:pPr>
+        <w:spacing w:line="600" w:lineRule="auto"/>
+        <w:rPr>
+          <w:rFonts w:ascii="Verdana" w:hAnsi="Verdana"/>
+          <w:sz w:val="24"/>
+        </w:rPr>
+      </w:pPr>
+      <w:r>
+        <w:rPr>
+          <w:rFonts w:ascii="Verdana" w:hAnsi="Verdana"/>
+          <w:sz w:val="24"/>
+        </w:rPr>
+        <w:t>(</w:t>
+      </w:r>
+      <w:proofErr w:type="spellStart"/>
+      <w:r>
+        <w:rPr>
+          <w:rFonts w:ascii="Verdana" w:hAnsi="Verdana"/>
+          <w:sz w:val="24"/>
+        </w:rPr>
+        <w:t>Tymins</w:t>
+      </w:r>
+      <w:proofErr w:type="spellEnd"/>
+      <w:r>
+        <w:rPr>
+          <w:rFonts w:ascii="Verdana" w:hAnsi="Verdana"/>
+          <w:sz w:val="24"/>
+        </w:rPr>
+        <w:t>,</w:t>
+      </w:r>
+      <w:r>
+        <w:rPr>
+          <w:rFonts w:ascii="Verdana" w:hAnsi="Verdana"/>
+          <w:sz w:val="24"/>
+        </w:rPr>
+        <w:t xml:space="preserve"> 14</w:t>
+      </w:r>
+      <w:r>
+        <w:rPr>
+          <w:rFonts w:ascii="Verdana" w:hAnsi="Verdana"/>
+          <w:sz w:val="24"/>
+        </w:rPr>
+        <w:t xml:space="preserve">) </w:t>
+      </w:r>
+      <w:r>
+        <w:rPr>
+          <w:rFonts w:ascii="Verdana" w:hAnsi="Verdana"/>
+          <w:sz w:val="16"/>
+        </w:rPr>
+        <w:t xml:space="preserve">Studies on the subject believe that </w:t>
+      </w:r>
+      <w:r>
+        <w:rPr>
+          <w:rFonts w:ascii="Verdana" w:hAnsi="Verdana"/>
+          <w:sz w:val="24"/>
+        </w:rPr>
+        <w:t>ending the embargo could create 6,000 American jobs, predominantly in agriculture and telecommunications</w:t>
+      </w:r>
+      <w:r>
+        <w:rPr>
+          <w:rFonts w:ascii="Verdana" w:hAnsi="Verdana"/>
+          <w:sz w:val="12"/>
+        </w:rPr>
+        <w:t>.</w:t>
+      </w:r>
+      <w:r>
+        <w:rPr>
+          <w:rFonts w:ascii="Verdana" w:hAnsi="Verdana"/>
+          <w:sz w:val="12"/>
+        </w:rPr>
+        <w:t xml:space="preserve"> </w:t>
+      </w:r>
+      <w:r>
+        <w:rPr>
+          <w:rFonts w:ascii="Verdana" w:hAnsi="Verdana"/>
+          <w:sz w:val="12"/>
+        </w:rPr>
+        <w:t xml:space="preserve">By jobs being created </w:t>
+      </w:r>
+      <w:r>
+        <w:rPr>
+          <w:rFonts w:ascii="Verdana" w:hAnsi="Verdana"/>
+          <w:sz w:val="2"/>
+        </w:rPr>
+        <w:t xml:space="preserve">this can </w:t>
+      </w:r>
+      <w:r>
+        <w:rPr>
+          <w:rFonts w:ascii="Verdana" w:hAnsi="Verdana"/>
+          <w:sz w:val="12"/>
+        </w:rPr>
+        <w:t>reduce</w:t>
+      </w:r>
+      <w:r>
+        <w:rPr>
+          <w:rFonts w:ascii="Verdana" w:hAnsi="Verdana"/>
+          <w:sz w:val="12"/>
+        </w:rPr>
+        <w:t>s</w:t>
+      </w:r>
+      <w:r>
+        <w:rPr>
+          <w:rFonts w:ascii="Verdana" w:hAnsi="Verdana"/>
+          <w:sz w:val="12"/>
+        </w:rPr>
+        <w:t xml:space="preserve"> the amount of structural unemployed people from jobs such as agriculture and telecommunications.</w:t>
+      </w:r>
+      <w:r>
+        <w:rPr>
+          <w:rFonts w:ascii="Verdana" w:hAnsi="Verdana"/>
+          <w:sz w:val="24"/>
+        </w:rPr>
+        <w:t xml:space="preserve"> </w:t>
+      </w:r>
+      <w:r>
+        <w:rPr>
+          <w:rFonts w:ascii="Verdana" w:hAnsi="Verdana"/>
+          <w:sz w:val="14"/>
+        </w:rPr>
+        <w:t xml:space="preserve">In fact at </w:t>
+      </w:r>
+      <w:r>
+        <w:rPr>
+          <w:rFonts w:ascii="Verdana" w:hAnsi="Verdana"/>
+          <w:sz w:val="12"/>
+        </w:rPr>
+        <w:t>T</w:t>
+      </w:r>
+      <w:r>
+        <w:rPr>
+          <w:rFonts w:ascii="Verdana" w:hAnsi="Verdana"/>
+          <w:sz w:val="12"/>
+        </w:rPr>
+        <w:t>he moment</w:t>
+      </w:r>
+      <w:r>
+        <w:rPr>
+          <w:rFonts w:ascii="Verdana" w:hAnsi="Verdana"/>
+          <w:sz w:val="24"/>
+        </w:rPr>
+        <w:t xml:space="preserve"> </w:t>
+      </w:r>
+      <w:r>
+        <w:rPr>
+          <w:rFonts w:ascii="Verdana" w:hAnsi="Verdana"/>
+          <w:color w:val="FF0000"/>
+          <w:sz w:val="16"/>
+        </w:rPr>
+        <w:t>A</w:t>
+      </w:r>
+      <w:r>
+        <w:rPr>
+          <w:rFonts w:ascii="Verdana" w:hAnsi="Verdana"/>
+          <w:color w:val="FF0000"/>
+          <w:sz w:val="16"/>
+        </w:rPr>
+        <w:t>ccording</w:t>
+      </w:r>
+      <w:r>
+        <w:rPr>
+          <w:rFonts w:ascii="Verdana" w:hAnsi="Verdana"/>
+          <w:color w:val="FF0000"/>
+          <w:sz w:val="16"/>
+        </w:rPr>
+        <w:t xml:space="preserve"> to the Department of Labor</w:t>
+      </w:r>
+      <w:r>
+        <w:rPr>
+          <w:rFonts w:ascii="Verdana" w:hAnsi="Verdana"/>
+          <w:sz w:val="24"/>
+        </w:rPr>
+        <w:t xml:space="preserve"> T</w:t>
+      </w:r>
+      <w:r>
+        <w:rPr>
+          <w:rFonts w:ascii="Verdana" w:hAnsi="Verdana"/>
+          <w:sz w:val="24"/>
+        </w:rPr>
+        <w:t>he Agricultural unemployment rate is</w:t>
+      </w:r>
+      <w:r>
+        <w:rPr>
+          <w:rFonts w:ascii="Verdana" w:hAnsi="Verdana"/>
+          <w:sz w:val="24"/>
+        </w:rPr>
+        <w:t xml:space="preserve"> 11.2 percent</w:t>
+      </w:r>
+      <w:r>
+        <w:rPr>
+          <w:rFonts w:ascii="Verdana" w:hAnsi="Verdana"/>
+          <w:sz w:val="24"/>
+        </w:rPr>
+        <w:t>, w</w:t>
+      </w:r>
+      <w:r>
+        <w:rPr>
+          <w:rFonts w:ascii="Verdana" w:hAnsi="Verdana"/>
+          <w:sz w:val="24"/>
+        </w:rPr>
+        <w:t>ith Agriculture experiencing the highest rate of unemployment, it is important to introduce 6,000 more jobs into the field to offer unemployed citizens with the skillset of an agriculture worker to stay in the business.</w:t>
+      </w:r>
+      <w:r>
+        <w:rPr>
+          <w:rFonts w:ascii="Verdana" w:hAnsi="Verdana"/>
+          <w:sz w:val="24"/>
+        </w:rPr>
+        <w:t xml:space="preserve"> </w:t>
+      </w:r>
+      <w:r>
+        <w:rPr>
+          <w:rFonts w:ascii="Verdana" w:hAnsi="Verdana"/>
+          <w:color w:val="FF0000"/>
+          <w:sz w:val="18"/>
+        </w:rPr>
+        <w:t xml:space="preserve">(4)  </w:t>
+      </w:r>
+      <w:r>
+        <w:rPr>
+          <w:rFonts w:ascii="Verdana" w:hAnsi="Verdana"/>
+          <w:sz w:val="24"/>
+        </w:rPr>
+        <w:t>Maintaining the embargo adds unnecessary finances to Cuba and the US.  One promising area is</w:t>
+      </w:r>
+    </w:p>
+    <w:p>
+      <w:pPr>
+        <w:spacing w:line="600" w:lineRule="auto"/>
+        <w:rPr>
+          <w:rFonts w:ascii="Verdana" w:hAnsi="Verdana"/>
+          <w:sz w:val="24"/>
+        </w:rPr>
+      </w:pPr>
+      <w:r>
+        <w:rPr>
+          <w:rFonts w:ascii="Verdana" w:hAnsi="Verdana"/>
+          <w:sz w:val="24"/>
+        </w:rPr>
+        <w:t xml:space="preserve">agricultural goods, which, due to the TSRA, can already be exported. Last year, American food producers captured $348 million of Cuba’s $1.7 billion market, primarily through the sale of corn, soybeans, and frozen chicken. But sales are far lower than they could be due to TSRA restrictions on the financing of agricultural goods and assistance for agricultural export to Cuba. Because of these constraints, the Cuban government must provide cash up front for the purchase of agricultural products, and a third-party bank must process the exchange of money. These measures add significant transaction costs to U.S. food producers, hindering U.S. agricultural exports from competing with those from other countries. </w:t>
+      </w:r>
+      <w:r>
+        <w:rPr>
+          <w:rFonts w:ascii="Verdana" w:hAnsi="Verdana"/>
+          <w:color w:val="FF0000"/>
+          <w:sz w:val="24"/>
+        </w:rPr>
+        <w:t>(5)</w:t>
+      </w:r>
+      <w:r>
+        <w:rPr>
+          <w:rFonts w:ascii="Verdana" w:hAnsi="Verdana"/>
+          <w:sz w:val="24"/>
+        </w:rPr>
+        <w:t xml:space="preserve"> These costs don’t only affect Cuba, they affect the US. If our transaction costs where lower we could feed more people, and the price for groceries would be cheaper. Cuban’s market will increase, bettering</w:t>
+      </w:r>
+      <w:r>
+        <w:rPr>
+          <w:rFonts w:ascii="Verdana" w:hAnsi="Verdana"/>
+          <w:sz w:val="24"/>
+        </w:rPr>
+        <w:t xml:space="preserve"> both economies</w:t>
+      </w:r>
+      <w:r>
+        <w:rPr>
+          <w:rFonts w:ascii="Verdana" w:hAnsi="Verdana"/>
+          <w:sz w:val="24"/>
+        </w:rPr>
+        <w:t xml:space="preserve"> and local farmers.</w:t>
+      </w:r>
+      <w:r>
+        <w:rPr>
+          <w:rFonts w:ascii="Verdana" w:hAnsi="Verdana"/>
+          <w:sz w:val="24"/>
+        </w:rPr>
+        <w:t xml:space="preserve"> </w:t>
+      </w:r>
+    </w:p>
+    <w:p>
+      <w:pPr>
+        <w:rPr>
+          <w:rFonts w:ascii="Verdana" w:hAnsi="Verdana"/>
+          <w:sz w:val="24"/>
+        </w:rPr>
+      </w:pPr>
+    </w:p>
+    <w:p>
+      <w:pPr>
+        <w:pStyle w:val="Heading2"/>
+        <w:rPr>
+          <w:rFonts w:ascii="Verdana" w:hAnsi="Verdana"/>
+        </w:rPr>
+      </w:pPr>
+      <w:r>
+        <w:rPr>
+          <w:rFonts w:ascii="Verdana" w:hAnsi="Verdana"/>
+        </w:rPr>
+        <w:t>Contention 2:</w:t>
+      </w:r>
+      <w:r>
+        <w:rPr>
+          <w:rFonts w:ascii="Verdana" w:hAnsi="Verdana"/>
+        </w:rPr>
+        <w:t xml:space="preserve"> </w:t>
+      </w:r>
+      <w:r>
+        <w:rPr>
+          <w:rFonts w:ascii="Verdana" w:hAnsi="Verdana"/>
+        </w:rPr>
+        <w:t>Politics</w:t>
+      </w:r>
+    </w:p>
+    <w:p/>
+    <w:p>
+      <w:pPr>
+        <w:spacing w:after="0" w:line="240" w:lineRule="auto"/>
+        <w:rPr>
+          <w:rFonts w:ascii="Times" w:eastAsia="Times New Roman" w:hAnsi="Times" w:cs="Times New Roman"/>
+          <w:sz w:val="6"/>
+          <w:szCs w:val="20"/>
+        </w:rPr>
+      </w:pPr>
+    </w:p>
+    <w:p>
+      <w:pPr>
+        <w:spacing w:after="0" w:line="600" w:lineRule="auto"/>
+        <w:rPr>
+          <w:rFonts w:ascii="Verdana" w:eastAsia="Times New Roman" w:hAnsi="Verdana" w:cs="Times New Roman"/>
+          <w:sz w:val="24"/>
+        </w:rPr>
+      </w:pPr>
+      <w:r>
+        <w:rPr>
+          <w:rFonts w:ascii="Times" w:eastAsia="Times New Roman" w:hAnsi="Times" w:cs="Times New Roman"/>
+          <w:sz w:val="6"/>
+          <w:szCs w:val="20"/>
+        </w:rPr>
+        <w:t>The next administration’s policy toward Cuba will hinge on who is elected president. Both major Democratic candidates, Hillary Clinton and Bernie Sanders, have expressed</w:t>
+      </w:r>
+      <w:r>
+        <w:rPr>
+          <w:rFonts w:ascii="Times" w:eastAsia="Times New Roman" w:hAnsi="Times" w:cs="Times New Roman"/>
+          <w:sz w:val="6"/>
+          <w:szCs w:val="20"/>
+        </w:rPr>
+        <w:t xml:space="preserve"> support for normalization.</w:t>
+      </w:r>
+      <w:r>
+        <w:rPr>
+          <w:rFonts w:ascii="Times" w:eastAsia="Times New Roman" w:hAnsi="Times" w:cs="Times New Roman"/>
+          <w:sz w:val="6"/>
+          <w:szCs w:val="20"/>
+        </w:rPr>
+        <w:t xml:space="preserve"> However, of the six Republican candidates currently leading the polls, only </w:t>
+      </w:r>
+      <w:r>
+        <w:rPr>
+          <w:rFonts w:ascii="Verdana" w:eastAsia="Times New Roman" w:hAnsi="Verdana" w:cs="Times New Roman"/>
+          <w:sz w:val="24"/>
+        </w:rPr>
+        <w:t>Donald Trump supports normalizing ties with Cuba</w:t>
+      </w:r>
+      <w:r>
+        <w:rPr>
+          <w:rFonts w:ascii="Times" w:eastAsia="Times New Roman" w:hAnsi="Times" w:cs="Times New Roman"/>
+          <w:sz w:val="20"/>
+          <w:szCs w:val="20"/>
+        </w:rPr>
+        <w:t xml:space="preserve">, </w:t>
+      </w:r>
+      <w:r>
+        <w:rPr>
+          <w:rFonts w:ascii="Times" w:eastAsia="Times New Roman" w:hAnsi="Times" w:cs="Times New Roman"/>
+          <w:sz w:val="10"/>
+          <w:szCs w:val="20"/>
+        </w:rPr>
+        <w:t>while the other five (Senators Rubio and Cruz, Dr. Carson, and Governors Bush and Christie) have vocally opposed the policy.</w:t>
+      </w:r>
+      <w:r>
+        <w:rPr>
+          <w:rFonts w:ascii="Verdana" w:eastAsia="Times New Roman" w:hAnsi="Verdana" w:cs="Times New Roman"/>
+          <w:sz w:val="24"/>
+        </w:rPr>
+        <w:t xml:space="preserve"> Donald Trump will allow us to continue the legacy Barack Obama set forth. </w:t>
+      </w:r>
+      <w:r>
+        <w:rPr>
+          <w:rFonts w:ascii="Verdana" w:eastAsia="Times New Roman" w:hAnsi="Verdana" w:cs="Times New Roman"/>
+          <w:color w:val="FF0000"/>
+          <w:sz w:val="18"/>
+        </w:rPr>
+        <w:t>(6)</w:t>
+      </w:r>
+      <w:r>
+        <w:rPr>
+          <w:rFonts w:ascii="Verdana" w:eastAsia="Times New Roman" w:hAnsi="Verdana" w:cs="Times New Roman"/>
+          <w:sz w:val="18"/>
+        </w:rPr>
+        <w:t xml:space="preserve"> </w:t>
+      </w:r>
+      <w:r>
+        <w:rPr>
+          <w:rFonts w:ascii="Verdana" w:eastAsia="Times New Roman" w:hAnsi="Verdana" w:cs="Times New Roman"/>
+          <w:sz w:val="24"/>
+        </w:rPr>
+        <w:t>Donald Trump wants to convert the Cuban government in to a democracy</w:t>
+      </w:r>
+      <w:r>
+        <w:rPr>
+          <w:rFonts w:ascii="Verdana" w:eastAsia="Times New Roman" w:hAnsi="Verdana" w:cs="Times New Roman"/>
+          <w:sz w:val="24"/>
+        </w:rPr>
+        <w:t xml:space="preserve"> and further normalization’s</w:t>
+      </w:r>
+      <w:r>
+        <w:rPr>
+          <w:rFonts w:ascii="Verdana" w:eastAsia="Times New Roman" w:hAnsi="Verdana" w:cs="Times New Roman"/>
+          <w:sz w:val="24"/>
+        </w:rPr>
+        <w:t>. This will be made more possible if Raul Castro, retires as Prime Minister.</w:t>
+      </w:r>
+    </w:p>
+    <w:p>
+      <w:pPr>
+        <w:spacing w:line="600" w:lineRule="auto"/>
+        <w:rPr>
+          <w:rFonts w:ascii="Verdana" w:hAnsi="Verdana"/>
+          <w:sz w:val="24"/>
+        </w:rPr>
+      </w:pPr>
+      <w:r>
+        <w:rPr>
+          <w:rFonts w:ascii="Verdana" w:hAnsi="Verdana"/>
+          <w:sz w:val="24"/>
+        </w:rPr>
+        <w:t>(</w:t>
+      </w:r>
+      <w:proofErr w:type="spellStart"/>
+      <w:r>
+        <w:rPr>
+          <w:rFonts w:ascii="Verdana" w:hAnsi="Verdana"/>
+          <w:sz w:val="24"/>
+        </w:rPr>
+        <w:t>Oppman</w:t>
+      </w:r>
+      <w:proofErr w:type="spellEnd"/>
+      <w:r>
+        <w:rPr>
+          <w:rFonts w:ascii="Verdana" w:hAnsi="Verdana"/>
+          <w:sz w:val="24"/>
+        </w:rPr>
+        <w:t xml:space="preserve"> 13)</w:t>
+      </w:r>
+      <w:r>
+        <w:rPr>
+          <w:rFonts w:ascii="Verdana" w:hAnsi="Verdana"/>
+          <w:sz w:val="24"/>
+        </w:rPr>
+        <w:t xml:space="preserve"> </w:t>
+      </w:r>
+      <w:r>
+        <w:rPr>
+          <w:rFonts w:ascii="Verdana" w:hAnsi="Verdana"/>
+          <w:color w:val="FF0000"/>
+          <w:sz w:val="18"/>
+        </w:rPr>
+        <w:t>(7)</w:t>
+      </w:r>
+      <w:r>
+        <w:rPr>
+          <w:rFonts w:ascii="Verdana" w:hAnsi="Verdana"/>
+          <w:color w:val="FF0000"/>
+          <w:sz w:val="18"/>
+        </w:rPr>
+        <w:t xml:space="preserve"> </w:t>
+      </w:r>
+      <w:r>
+        <w:rPr>
+          <w:rFonts w:ascii="Verdana" w:hAnsi="Verdana"/>
+          <w:sz w:val="24"/>
+        </w:rPr>
+        <w:t>Cuban President Raul Castro said Sunday that he would step down from powe</w:t>
       </w:r>
       <w:bookmarkStart w:id="0" w:name="_GoBack"/>
       <w:bookmarkEnd w:id="0"/>
@@ -1031,41 +1260,12 @@
           <w:rFonts w:ascii="Verdana" w:hAnsi="Verdana"/>
           <w:sz w:val="24"/>
         </w:rPr>
-        <w:t xml:space="preserve">rld are Farmers, Ranchers, and agricultural </w:t>
-      </w:r>
-      <w:r>
-        <w:rPr>
-          <w:rFonts w:ascii="Verdana" w:hAnsi="Verdana"/>
-          <w:sz w:val="24"/>
-        </w:rPr>
-        <w:t>managers</w:t>
-      </w:r>
-      <w:r>
-        <w:rPr>
-          <w:rFonts w:ascii="Verdana" w:hAnsi="Verdana"/>
-          <w:sz w:val="24"/>
-        </w:rPr>
-        <w:t xml:space="preserve">. </w:t>
-      </w:r>
-      <w:r>
-        <w:rPr>
-          <w:rFonts w:ascii="Verdana" w:hAnsi="Verdana"/>
-          <w:sz w:val="24"/>
-        </w:rPr>
-        <w:t xml:space="preserve">End. </w:t>
-      </w:r>
-      <w:r>
-        <w:rPr>
-          <w:rFonts w:ascii="Verdana" w:hAnsi="Verdana"/>
-          <w:color w:val="FF0000"/>
-          <w:sz w:val="16"/>
-        </w:rPr>
-        <w:t>(3)</w:t>
-      </w:r>
-      <w:r>
-        <w:rPr>
-          <w:rFonts w:ascii="Verdana" w:hAnsi="Verdana"/>
-          <w:sz w:val="16"/>
+        <w:t>r in 2018, when his second term as president is set to end.</w:t>
+      </w:r>
+      <w:r>
+        <w:rPr>
+          <w:rFonts w:ascii="Verdana" w:hAnsi="Verdana"/>
+          <w:sz w:val="24"/>
         </w:rPr>
         <w:t xml:space="preserve"> </w:t>
       </w:r>
@@ -1074,37 +1274,7 @@
           <w:rFonts w:ascii="Verdana" w:hAnsi="Verdana"/>
           <w:sz w:val="24"/>
         </w:rPr>
-        <w:t xml:space="preserve">Without food, and water the challenge to maintain </w:t>
-      </w:r>
-      <w:r>
-        <w:rPr>
-          <w:rFonts w:ascii="Verdana" w:hAnsi="Verdana"/>
-          <w:sz w:val="24"/>
-        </w:rPr>
-        <w:t>a healthy population</w:t>
-      </w:r>
-      <w:r>
-        <w:rPr>
-          <w:rFonts w:ascii="Verdana" w:hAnsi="Verdana"/>
-          <w:sz w:val="24"/>
-        </w:rPr>
-        <w:t xml:space="preserve"> is very difficult.</w:t>
-      </w:r>
-    </w:p>
-    <w:p>
-      <w:pPr>
-        <w:spacing w:line="600" w:lineRule="auto"/>
-        <w:rPr>
-          <w:rFonts w:ascii="Verdana" w:hAnsi="Verdana"/>
-          <w:sz w:val="24"/>
-        </w:rPr>
-      </w:pPr>
-      <w:r>
-        <w:rPr>
-          <w:rFonts w:ascii="Verdana" w:hAnsi="Verdana"/>
-          <w:sz w:val="24"/>
-        </w:rPr>
-        <w:t>(</w:t>
+        <w:t>Also Sunday, lawmakers elevated Miguel Diaz-</w:t>
       </w:r>
       <w:proofErr w:type="spellStart"/>
       <w:r>
@@ -1112,7 +1282,7 @@
           <w:rFonts w:ascii="Verdana" w:hAnsi="Verdana"/>
           <w:sz w:val="24"/>
         </w:rPr>
-        <w:t>Tymins</w:t>
+        <w:t>Canel</w:t>
       </w:r>
       <w:proofErr w:type="spellEnd"/>
       <w:r>
@@ -1120,84 +1290,37 @@
           <w:rFonts w:ascii="Verdana" w:hAnsi="Verdana"/>
           <w:sz w:val="24"/>
         </w:rPr>
-        <w:t>,</w:t>
-      </w:r>
-      <w:r>
-        <w:rPr>
-          <w:rFonts w:ascii="Verdana" w:hAnsi="Verdana"/>
-          <w:sz w:val="24"/>
-        </w:rPr>
-        <w:t xml:space="preserve"> 14</w:t>
-      </w:r>
-      <w:r>
-        <w:rPr>
-          <w:rFonts w:ascii="Verdana" w:hAnsi="Verdana"/>
-          <w:sz w:val="24"/>
-        </w:rPr>
-        <w:t xml:space="preserve">) </w:t>
-      </w:r>
-      <w:r>
-        <w:rPr>
-          <w:rFonts w:ascii="Verdana" w:hAnsi="Verdana"/>
-          <w:sz w:val="16"/>
-        </w:rPr>
-        <w:t xml:space="preserve">Studies on the subject believe that </w:t>
-      </w:r>
-      <w:r>
-        <w:rPr>
-          <w:rFonts w:ascii="Verdana" w:hAnsi="Verdana"/>
-          <w:sz w:val="24"/>
-        </w:rPr>
-        <w:t>ending the embargo could create 6,000 American jobs, predominantly in agriculture and telecommunications</w:t>
-      </w:r>
-      <w:r>
-        <w:rPr>
-          <w:rFonts w:ascii="Verdana" w:hAnsi="Verdana"/>
-          <w:sz w:val="12"/>
-        </w:rPr>
-        <w:t>.</w:t>
-      </w:r>
-      <w:r>
-        <w:rPr>
-          <w:rFonts w:ascii="Verdana" w:hAnsi="Verdana"/>
-          <w:sz w:val="12"/>
+        <w:t xml:space="preserve"> Bermudez, 52, to the position of first vice president, putting him next in line to succeed Castro.</w:t>
+      </w:r>
+      <w:r>
+        <w:rPr>
+          <w:rFonts w:ascii="Verdana" w:hAnsi="Verdana"/>
+          <w:sz w:val="24"/>
         </w:rPr>
         <w:t xml:space="preserve"> </w:t>
       </w:r>
       <w:r>
         <w:rPr>
           <w:rFonts w:ascii="Verdana" w:hAnsi="Verdana"/>
-          <w:sz w:val="12"/>
-        </w:rPr>
-        <w:t xml:space="preserve">By jobs being created </w:t>
-      </w:r>
-      <w:r>
-        <w:rPr>
-          <w:rFonts w:ascii="Verdana" w:hAnsi="Verdana"/>
-          <w:sz w:val="2"/>
-        </w:rPr>
-        <w:t xml:space="preserve">this can </w:t>
-      </w:r>
-      <w:r>
-        <w:rPr>
-          <w:rFonts w:ascii="Verdana" w:hAnsi="Verdana"/>
-          <w:sz w:val="12"/>
-        </w:rPr>
-        <w:t>reduce</w:t>
-      </w:r>
-      <w:r>
-        <w:rPr>
-          <w:rFonts w:ascii="Verdana" w:hAnsi="Verdana"/>
-          <w:sz w:val="12"/>
-        </w:rPr>
-        <w:t>s</w:t>
-      </w:r>
-      <w:r>
-        <w:rPr>
-          <w:rFonts w:ascii="Verdana" w:hAnsi="Verdana"/>
-          <w:sz w:val="12"/>
-        </w:rPr>
-        <w:t xml:space="preserve"> the amount of structural unemployed people from jobs such as agriculture and telecommunications.</w:t>
+          <w:sz w:val="24"/>
+        </w:rPr>
+        <w:t xml:space="preserve">Raul Castro’s stepping down from power means that the Castro regime will have finally come to an end. Miguel Diaz – </w:t>
+      </w:r>
+      <w:proofErr w:type="spellStart"/>
+      <w:r>
+        <w:rPr>
+          <w:rFonts w:ascii="Verdana" w:hAnsi="Verdana"/>
+          <w:sz w:val="24"/>
+        </w:rPr>
+        <w:t>Canel</w:t>
+      </w:r>
+      <w:proofErr w:type="spellEnd"/>
+      <w:r>
+        <w:rPr>
+          <w:rFonts w:ascii="Verdana" w:hAnsi="Verdana"/>
+          <w:sz w:val="24"/>
+        </w:rPr>
+        <w:t xml:space="preserve"> Bermudez wants change and can possibly move towards normalizations. Normalizations</w:t>
       </w:r>
       <w:r>
         <w:rPr>
@@ -1209,477 +1332,116 @@
       <w:r>
         <w:rPr>
           <w:rFonts w:ascii="Verdana" w:hAnsi="Verdana"/>
-          <w:sz w:val="14"/>
-        </w:rPr>
-        <w:t xml:space="preserve">In fact at </w:t>
-      </w:r>
-      <w:r>
-        <w:rPr>
-          <w:rFonts w:ascii="Verdana" w:hAnsi="Verdana"/>
-          <w:sz w:val="12"/>
-        </w:rPr>
-        <w:t>T</w:t>
-      </w:r>
-      <w:r>
-        <w:rPr>
-          <w:rFonts w:ascii="Verdana" w:hAnsi="Verdana"/>
-          <w:sz w:val="12"/>
-        </w:rPr>
-        <w:t>he moment</w:t>
-      </w:r>
-      <w:r>
-        <w:rPr>
-          <w:rFonts w:ascii="Verdana" w:hAnsi="Verdana"/>
-          <w:sz w:val="24"/>
-        </w:rPr>
-        <w:t xml:space="preserve"> </w:t>
-      </w:r>
-      <w:r>
-        <w:rPr>
-          <w:rFonts w:ascii="Verdana" w:hAnsi="Verdana"/>
-          <w:color w:val="FF0000"/>
-          <w:sz w:val="16"/>
-        </w:rPr>
-        <w:t>A</w:t>
-      </w:r>
-      <w:r>
-        <w:rPr>
-          <w:rFonts w:ascii="Verdana" w:hAnsi="Verdana"/>
-          <w:color w:val="FF0000"/>
-          <w:sz w:val="16"/>
-        </w:rPr>
-        <w:t>ccording</w:t>
-      </w:r>
-      <w:r>
-        <w:rPr>
-          <w:rFonts w:ascii="Verdana" w:hAnsi="Verdana"/>
-          <w:color w:val="FF0000"/>
-          <w:sz w:val="16"/>
-        </w:rPr>
-        <w:t xml:space="preserve"> to the Department of Labor</w:t>
-      </w:r>
-      <w:r>
-        <w:rPr>
-          <w:rFonts w:ascii="Verdana" w:hAnsi="Verdana"/>
-          <w:sz w:val="24"/>
-        </w:rPr>
-        <w:t xml:space="preserve"> T</w:t>
-      </w:r>
-      <w:r>
-        <w:rPr>
-          <w:rFonts w:ascii="Verdana" w:hAnsi="Verdana"/>
-          <w:sz w:val="24"/>
-        </w:rPr>
-        <w:t>he Agricultural unemployment rate is</w:t>
-      </w:r>
-      <w:r>
-        <w:rPr>
-          <w:rFonts w:ascii="Verdana" w:hAnsi="Verdana"/>
-          <w:sz w:val="24"/>
-        </w:rPr>
-        <w:t xml:space="preserve"> 11.2 percent</w:t>
-      </w:r>
-      <w:r>
-        <w:rPr>
-          <w:rFonts w:ascii="Verdana" w:hAnsi="Verdana"/>
-          <w:sz w:val="24"/>
-        </w:rPr>
-        <w:t>, w</w:t>
-      </w:r>
-      <w:r>
-        <w:rPr>
-          <w:rFonts w:ascii="Verdana" w:hAnsi="Verdana"/>
-          <w:sz w:val="24"/>
-        </w:rPr>
-        <w:t>ith Agriculture experiencing the highest rate of unemployment, it is important to introduce 6,000 more jobs into the field to offer unemployed citizens with the skillset of an agriculture worker to stay in the business.</w:t>
-      </w:r>
-      <w:r>
-        <w:rPr>
-          <w:rFonts w:ascii="Verdana" w:hAnsi="Verdana"/>
-          <w:sz w:val="24"/>
-        </w:rPr>
-        <w:t xml:space="preserve"> </w:t>
-      </w:r>
-      <w:r>
-        <w:rPr>
-          <w:rFonts w:ascii="Verdana" w:hAnsi="Verdana"/>
-          <w:color w:val="FF0000"/>
-          <w:sz w:val="18"/>
-        </w:rPr>
-        <w:t xml:space="preserve">(4)  </w:t>
-      </w:r>
-      <w:r>
-        <w:rPr>
-          <w:rFonts w:ascii="Verdana" w:hAnsi="Verdana"/>
-          <w:sz w:val="24"/>
-        </w:rPr>
-        <w:t xml:space="preserve">Maintaining the embargo adds unnecessary finances to Cuba and the US. </w:t>
-      </w:r>
-      <w:r>
-        <w:rPr>
-          <w:rFonts w:ascii="Verdana" w:hAnsi="Verdana"/>
-          <w:sz w:val="24"/>
-        </w:rPr>
-        <w:t xml:space="preserve"> One promising area is</w:t>
-      </w:r>
-    </w:p>
-    <w:p>
-      <w:pPr>
-        <w:spacing w:line="600" w:lineRule="auto"/>
-        <w:rPr>
-          <w:rFonts w:ascii="Verdana" w:hAnsi="Verdana"/>
-          <w:sz w:val="24"/>
-        </w:rPr>
-      </w:pPr>
-      <w:r>
-        <w:rPr>
-          <w:rFonts w:ascii="Verdana" w:hAnsi="Verdana"/>
-          <w:sz w:val="24"/>
-        </w:rPr>
-        <w:t>agricultural goods, which, due to the TSRA, can already be exported. Last year, American food</w:t>
-      </w:r>
-      <w:r>
-        <w:rPr>
-          <w:rFonts w:ascii="Verdana" w:hAnsi="Verdana"/>
-          <w:sz w:val="24"/>
-        </w:rPr>
-        <w:t xml:space="preserve"> </w:t>
-      </w:r>
-      <w:r>
-        <w:rPr>
-          <w:rFonts w:ascii="Verdana" w:hAnsi="Verdana"/>
-          <w:sz w:val="24"/>
-        </w:rPr>
-        <w:t>producers captured $348 million of Cuba’s $1.7 billion market, primarily through the sale of corn,</w:t>
-      </w:r>
-      <w:r>
-        <w:rPr>
-          <w:rFonts w:ascii="Verdana" w:hAnsi="Verdana"/>
-          <w:sz w:val="24"/>
-        </w:rPr>
-        <w:t xml:space="preserve"> </w:t>
-      </w:r>
-      <w:r>
-        <w:rPr>
-          <w:rFonts w:ascii="Verdana" w:hAnsi="Verdana"/>
-          <w:sz w:val="24"/>
-        </w:rPr>
-        <w:t xml:space="preserve">soybeans, and frozen chicken. But sales are far lower than they could be due to TSRA restrictions </w:t>
-      </w:r>
-      <w:r>
-        <w:rPr>
-          <w:rFonts w:ascii="Verdana" w:hAnsi="Verdana"/>
-          <w:sz w:val="24"/>
-        </w:rPr>
-        <w:t>on the</w:t>
-      </w:r>
-      <w:r>
-        <w:rPr>
-          <w:rFonts w:ascii="Verdana" w:hAnsi="Verdana"/>
-          <w:sz w:val="24"/>
-        </w:rPr>
-        <w:t xml:space="preserve"> financing of agricultural goods and assistance for agricultural export to Cuba. Because of these</w:t>
-      </w:r>
-      <w:r>
-        <w:rPr>
-          <w:rFonts w:ascii="Verdana" w:hAnsi="Verdana"/>
-          <w:sz w:val="24"/>
-        </w:rPr>
-        <w:t xml:space="preserve"> </w:t>
-      </w:r>
-      <w:r>
-        <w:rPr>
-          <w:rFonts w:ascii="Verdana" w:hAnsi="Verdana"/>
-          <w:sz w:val="24"/>
-        </w:rPr>
-        <w:t xml:space="preserve">constraints, the Cuban government must provide cash up front for the purchase of agricultural </w:t>
-      </w:r>
-      <w:r>
-        <w:rPr>
-          <w:rFonts w:ascii="Verdana" w:hAnsi="Verdana"/>
-          <w:sz w:val="24"/>
-        </w:rPr>
-        <w:t>products, and</w:t>
-      </w:r>
-      <w:r>
-        <w:rPr>
-          <w:rFonts w:ascii="Verdana" w:hAnsi="Verdana"/>
-          <w:sz w:val="24"/>
-        </w:rPr>
-        <w:t xml:space="preserve"> a third-party bank must process the exchange of money. These measures add significant transaction</w:t>
-      </w:r>
-      <w:r>
-        <w:rPr>
-          <w:rFonts w:ascii="Verdana" w:hAnsi="Verdana"/>
-          <w:sz w:val="24"/>
-        </w:rPr>
-        <w:t xml:space="preserve"> </w:t>
-      </w:r>
-      <w:r>
-        <w:rPr>
-          <w:rFonts w:ascii="Verdana" w:hAnsi="Verdana"/>
-          <w:sz w:val="24"/>
-        </w:rPr>
-        <w:t>costs to U.S. food producers, hindering U.S. agricultural exports from competing with those from other</w:t>
-      </w:r>
-      <w:r>
-        <w:rPr>
-          <w:rFonts w:ascii="Verdana" w:hAnsi="Verdana"/>
-          <w:sz w:val="24"/>
-        </w:rPr>
-        <w:t xml:space="preserve"> countries. </w:t>
-      </w:r>
-      <w:r>
-        <w:rPr>
-          <w:rFonts w:ascii="Verdana" w:hAnsi="Verdana"/>
-          <w:color w:val="FF0000"/>
-          <w:sz w:val="24"/>
-        </w:rPr>
-        <w:t>(5)</w:t>
-      </w:r>
-      <w:r>
-        <w:rPr>
-          <w:rFonts w:ascii="Verdana" w:hAnsi="Verdana"/>
-          <w:sz w:val="24"/>
-        </w:rPr>
-        <w:t xml:space="preserve"> These costs don’t only affect Cuba, they affect the US. If our transaction costs where lower we could feed more people, and the price for groceries would be cheaper. Cuban’s market will increase, bettering</w:t>
-      </w:r>
-      <w:r>
-        <w:rPr>
-          <w:rFonts w:ascii="Verdana" w:hAnsi="Verdana"/>
-          <w:sz w:val="24"/>
-        </w:rPr>
-        <w:t xml:space="preserve"> both economies</w:t>
-      </w:r>
-      <w:r>
-        <w:rPr>
-          <w:rFonts w:ascii="Verdana" w:hAnsi="Verdana"/>
-          <w:sz w:val="24"/>
-        </w:rPr>
-        <w:t xml:space="preserve"> and local farmers.</w:t>
-      </w:r>
-    </w:p>
-    <w:p>
-      <w:pPr>
-        <w:rPr>
-          <w:rFonts w:ascii="Verdana" w:hAnsi="Verdana"/>
-          <w:sz w:val="24"/>
-        </w:rPr>
-      </w:pPr>
-    </w:p>
-    <w:p>
-      <w:pPr>
-        <w:rPr>
-          <w:rFonts w:ascii="Verdana" w:hAnsi="Verdana"/>
-          <w:sz w:val="24"/>
-        </w:rPr>
-      </w:pPr>
-    </w:p>
-    <w:p>
-      <w:pPr>
-        <w:rPr>
-          <w:rFonts w:ascii="Verdana" w:hAnsi="Verdana"/>
-          <w:sz w:val="24"/>
-        </w:rPr>
-      </w:pPr>
-    </w:p>
-    <w:p>
-      <w:pPr>
-        <w:rPr>
-          <w:rFonts w:ascii="Verdana" w:hAnsi="Verdana"/>
-          <w:sz w:val="24"/>
-        </w:rPr>
-      </w:pPr>
-      <w:r>
-        <w:rPr>
-          <w:rFonts w:ascii="Verdana" w:hAnsi="Verdana"/>
-          <w:sz w:val="24"/>
-        </w:rPr>
-        <w:t xml:space="preserve">Contention 2: </w:t>
-      </w:r>
-      <w:r>
-        <w:rPr>
-          <w:rFonts w:ascii="Verdana" w:hAnsi="Verdana"/>
-          <w:sz w:val="24"/>
-        </w:rPr>
-        <w:t>Political Relations</w:t>
-      </w:r>
-    </w:p>
-    <w:p>
-      <w:pPr>
-        <w:rPr>
-          <w:rFonts w:ascii="Verdana" w:hAnsi="Verdana"/>
-          <w:sz w:val="24"/>
-        </w:rPr>
-      </w:pPr>
-      <w:r>
-        <w:rPr>
-          <w:rFonts w:ascii="Verdana" w:hAnsi="Verdana"/>
-          <w:sz w:val="24"/>
+          <w:sz w:val="24"/>
+        </w:rPr>
+        <w:t xml:space="preserve">will support international financial Institutions and will  </w:t>
+      </w:r>
+      <w:r>
+        <w:rPr>
+          <w:rFonts w:ascii="Verdana" w:hAnsi="Verdana"/>
+          <w:sz w:val="24"/>
+        </w:rPr>
+        <w:t>lead to humanitarian aid.</w:t>
+      </w:r>
+    </w:p>
+    <w:p>
+      <w:pPr>
+        <w:rPr>
+          <w:rFonts w:ascii="Verdana" w:hAnsi="Verdana"/>
+          <w:sz w:val="24"/>
+        </w:rPr>
+      </w:pPr>
+    </w:p>
+    <w:p>
+      <w:pPr>
+        <w:pStyle w:val="Heading2"/>
+        <w:rPr>
+          <w:rFonts w:ascii="Verdana" w:hAnsi="Verdana"/>
+          <w:sz w:val="36"/>
+          <w:szCs w:val="36"/>
+        </w:rPr>
+      </w:pPr>
+      <w:r>
+        <w:rPr>
+          <w:rFonts w:ascii="Verdana" w:hAnsi="Verdana"/>
+          <w:sz w:val="36"/>
+          <w:szCs w:val="36"/>
         </w:rPr>
         <w:t>Subpoint A:</w:t>
       </w:r>
       <w:r>
         <w:rPr>
           <w:rFonts w:ascii="Verdana" w:hAnsi="Verdana"/>
-          <w:sz w:val="24"/>
-        </w:rPr>
-        <w:t xml:space="preserve"> </w:t>
-      </w:r>
-      <w:r>
-        <w:rPr>
-          <w:rFonts w:ascii="Verdana" w:hAnsi="Verdana"/>
-          <w:sz w:val="24"/>
-        </w:rPr>
-        <w:t xml:space="preserve">Future of </w:t>
-      </w:r>
-      <w:r>
-        <w:rPr>
-          <w:rFonts w:ascii="Verdana" w:hAnsi="Verdana"/>
-          <w:sz w:val="24"/>
-        </w:rPr>
-        <w:t>Normalization</w:t>
-      </w:r>
-    </w:p>
-    <w:p>
-      <w:pPr>
-        <w:rPr>
-          <w:rFonts w:ascii="Verdana" w:hAnsi="Verdana"/>
-          <w:sz w:val="24"/>
-        </w:rPr>
-      </w:pPr>
-      <w:proofErr w:type="spellStart"/>
-      <w:r>
-        <w:rPr>
-          <w:rFonts w:ascii="Verdana" w:hAnsi="Verdana"/>
-          <w:sz w:val="24"/>
-        </w:rPr>
-        <w:t>Oppman</w:t>
-      </w:r>
-      <w:proofErr w:type="spellEnd"/>
-      <w:r>
-        <w:rPr>
-          <w:rFonts w:ascii="Verdana" w:hAnsi="Verdana"/>
-          <w:sz w:val="24"/>
-        </w:rPr>
-        <w:t xml:space="preserve"> 13</w:t>
-      </w:r>
-    </w:p>
-    <w:p>
-      <w:pPr>
-        <w:rPr>
-          <w:rFonts w:ascii="Verdana" w:hAnsi="Verdana"/>
-          <w:sz w:val="24"/>
-        </w:rPr>
-      </w:pPr>
-      <w:r>
-        <w:rPr>
-          <w:rFonts w:ascii="Verdana" w:hAnsi="Verdana"/>
-          <w:sz w:val="24"/>
-        </w:rPr>
-        <w:t>Cuban President Raul Castro said Sunday that he would step down from power in 2018, when his second term as president is set to end.</w:t>
-      </w:r>
-      <w:r>
-        <w:rPr>
-          <w:rFonts w:ascii="Verdana" w:hAnsi="Verdana"/>
-          <w:sz w:val="24"/>
-        </w:rPr>
-        <w:t xml:space="preserve"> …</w:t>
-      </w:r>
-      <w:r>
-        <w:t xml:space="preserve"> </w:t>
-      </w:r>
-      <w:r>
-        <w:rPr>
-          <w:rFonts w:ascii="Verdana" w:hAnsi="Verdana"/>
-          <w:sz w:val="24"/>
-        </w:rPr>
-        <w:t>Also Sunday, lawmakers elevated Miguel Diaz-</w:t>
-      </w:r>
-      <w:proofErr w:type="spellStart"/>
-      <w:r>
-        <w:rPr>
-          <w:rFonts w:ascii="Verdana" w:hAnsi="Verdana"/>
-          <w:sz w:val="24"/>
-        </w:rPr>
-        <w:t>Canel</w:t>
-      </w:r>
-      <w:proofErr w:type="spellEnd"/>
-      <w:r>
-        <w:rPr>
-          <w:rFonts w:ascii="Verdana" w:hAnsi="Verdana"/>
-          <w:sz w:val="24"/>
-        </w:rPr>
-        <w:t xml:space="preserve"> Bermudez, 52, to the position of first vice president, putting him next in line to succeed Castro.</w:t>
-      </w:r>
-      <w:r>
-        <w:rPr>
-          <w:rFonts w:ascii="Verdana" w:hAnsi="Verdana"/>
-          <w:sz w:val="24"/>
-        </w:rPr>
-        <w:t xml:space="preserve"> </w:t>
-      </w:r>
-    </w:p>
-    <w:p>
-      <w:pPr>
-        <w:rPr>
-          <w:rFonts w:ascii="Verdana" w:hAnsi="Verdana"/>
-          <w:sz w:val="24"/>
-        </w:rPr>
-      </w:pPr>
-    </w:p>
-    <w:p>
-      <w:pPr>
-        <w:rPr>
-          <w:rFonts w:ascii="Verdana" w:hAnsi="Verdana"/>
-          <w:sz w:val="24"/>
-        </w:rPr>
-      </w:pPr>
-      <w:r>
-        <w:rPr>
-          <w:rFonts w:ascii="Verdana" w:hAnsi="Verdana"/>
-          <w:sz w:val="24"/>
-        </w:rPr>
-        <w:t>Raul Castro stepping down from power will mean that the Castro regime will finally come to an end. The new vice president Miguel Diaz-</w:t>
-      </w:r>
-      <w:proofErr w:type="spellStart"/>
-      <w:r>
-        <w:rPr>
-          <w:rFonts w:ascii="Verdana" w:hAnsi="Verdana"/>
-          <w:sz w:val="24"/>
-        </w:rPr>
-        <w:t>Canel</w:t>
-      </w:r>
-      <w:proofErr w:type="spellEnd"/>
-      <w:r>
-        <w:rPr>
-          <w:rFonts w:ascii="Verdana" w:hAnsi="Verdana"/>
-          <w:sz w:val="24"/>
-        </w:rPr>
-        <w:t xml:space="preserve"> Bermudez has been described as someone who wants change and can possibly move towards </w:t>
-      </w:r>
-    </w:p>
-    <w:p>
-      <w:pPr>
-        <w:rPr>
-          <w:rFonts w:ascii="Verdana" w:hAnsi="Verdana"/>
-          <w:sz w:val="24"/>
-        </w:rPr>
-      </w:pPr>
-    </w:p>
-    <w:p>
-      <w:pPr>
-        <w:rPr>
-          <w:rFonts w:ascii="Verdana" w:hAnsi="Verdana"/>
-          <w:sz w:val="24"/>
-        </w:rPr>
-      </w:pPr>
-      <w:r>
-        <w:rPr>
-          <w:rFonts w:ascii="Verdana" w:hAnsi="Verdana"/>
-          <w:sz w:val="24"/>
-        </w:rPr>
-        <w:t>Subpoint B: US Standpoints</w:t>
+          <w:sz w:val="36"/>
+          <w:szCs w:val="36"/>
+        </w:rPr>
+        <w:t xml:space="preserve"> International Financial Institutions</w:t>
+      </w:r>
+    </w:p>
+    <w:p>
+      <w:pPr>
+        <w:rPr>
+          <w:rFonts w:ascii="Verdana" w:hAnsi="Verdana"/>
+          <w:sz w:val="24"/>
+        </w:rPr>
+      </w:pPr>
+    </w:p>
+    <w:p>
+      <w:pPr>
+        <w:rPr>
+          <w:rFonts w:ascii="Verdana" w:hAnsi="Verdana"/>
+          <w:sz w:val="24"/>
+        </w:rPr>
+      </w:pPr>
+    </w:p>
+    <w:p>
+      <w:pPr>
+        <w:rPr>
+          <w:rFonts w:ascii="Verdana" w:hAnsi="Verdana"/>
+          <w:sz w:val="24"/>
+        </w:rPr>
+      </w:pPr>
+    </w:p>
+    <w:p>
+      <w:pPr>
+        <w:rPr>
+          <w:rFonts w:ascii="Verdana" w:hAnsi="Verdana"/>
+          <w:sz w:val="24"/>
+        </w:rPr>
+      </w:pPr>
+    </w:p>
+    <w:p>
+      <w:pPr>
+        <w:rPr>
+          <w:rFonts w:ascii="Verdana" w:hAnsi="Verdana"/>
+          <w:sz w:val="24"/>
+        </w:rPr>
+      </w:pPr>
+    </w:p>
+    <w:p>
+      <w:pPr>
+        <w:pStyle w:val="Heading2"/>
+        <w:rPr>
+          <w:rFonts w:ascii="Verdana" w:hAnsi="Verdana"/>
+          <w:sz w:val="36"/>
+          <w:szCs w:val="36"/>
+        </w:rPr>
+      </w:pPr>
+      <w:r>
+        <w:rPr>
+          <w:rFonts w:ascii="Verdana" w:hAnsi="Verdana"/>
+          <w:sz w:val="36"/>
+          <w:szCs w:val="36"/>
+        </w:rPr>
+        <w:t xml:space="preserve">Subpoint B: </w:t>
+      </w:r>
+      <w:r>
+        <w:rPr>
+          <w:rFonts w:ascii="Verdana" w:hAnsi="Verdana"/>
+          <w:sz w:val="36"/>
+          <w:szCs w:val="36"/>
+        </w:rPr>
+        <w:t>Humanitarian Aid</w:t>
       </w:r>
     </w:p>
     <w:p>
@@ -2029,6 +1791,30 @@
         </w:rPr>
         <w:t>http://www.boozman.senate.gov/public/index.cfm/2015/4/boozman-heitkamp-introduce-bipartisan-legislation-to-expandu-s-agricultural-exports-to-cuba</w:t>
       </w:r>
+    </w:p>
+    <w:p>
+      <w:pPr>
+        <w:pStyle w:val="ListParagraph"/>
+        <w:numPr>
+          <w:ilvl w:val="0"/>
+          <w:numId w:val="12"/>
+        </w:numPr>
+        <w:rPr>
+          <w:rFonts w:ascii="Verdana" w:hAnsi="Verdana"/>
+          <w:color w:val="FF0000"/>
+          <w:sz w:val="24"/>
+        </w:rPr>
+      </w:pPr>
+      <w:hyperlink r:id="rId14" w:history="1">
+        <w:r>
+          <w:rPr>
+            <w:rStyle w:val="Hyperlink"/>
+            <w:rFonts w:ascii="Verdana" w:hAnsi="Verdana"/>
+            <w:sz w:val="24"/>
+          </w:rPr>
+          <w:t>http://blogs.wsj.com/washwire/2015/09/08/donald-trump-backs-cuba-opening-at-odds-with-most-of-gop-field/</w:t>
+        </w:r>
+      </w:hyperlink>
     </w:p>
     <w:p>
       <w:pPr>
@@ -2807,7 +2593,6 @@
   <w:style w:type="character" w:default="1" w:styleId="DefaultParagraphFont">
     <w:name w:val="Default Paragraph Font"/>
     <w:uiPriority w:val="1"/>
-    <w:semiHidden/>
     <w:unhideWhenUsed/>
   </w:style>
   <w:style w:type="table" w:default="1" w:styleId="TableNormal">
@@ -3285,7 +3070,6 @@
   <w:style w:type="character" w:default="1" w:styleId="DefaultParagraphFont">
     <w:name w:val="Default Paragraph Font"/>
     <w:uiPriority w:val="1"/>
-    <w:semiHidden/>
     <w:unhideWhenUsed/>
   </w:style>
   <w:style w:type="table" w:default="1" w:styleId="TableNormal">
@@ -3964,7 +3748,7 @@
 </file>
 
 <file path=customXml/itemProps4.xml><?xml version="1.0" encoding="utf-8"?>
-<ds:datastoreItem xmlns:ds="http://schemas.openxmlformats.org/officeDocument/2006/customXml" ds:itemID="{F7599498-34AD-0C49-92DF-B90B4ACF51C3}">
+<ds:datastoreItem xmlns:ds="http://schemas.openxmlformats.org/officeDocument/2006/customXml" ds:itemID="{02C84676-B028-7349-B574-B50C48F93107}">
   <ds:schemaRefs>
     <ds:schemaRef ds:uri="http://schemas.openxmlformats.org/officeDocument/2006/bibliography"/>
   </ds:schemaRefs>

</xml_diff>